<commit_message>
Descrição das Funções do parser, para futura tradução
</commit_message>
<xml_diff>
--- a/Documento funções Parser.docx
+++ b/Documento funções Parser.docx
@@ -15,23 +15,7 @@
           <w:sz w:val="40"/>
           <w:szCs w:val="40"/>
         </w:rPr>
-        <w:t xml:space="preserve">Funções e Operadores </w:t>
-      </w:r>
-      <w:proofErr w:type="spellStart"/>
-      <w:r>
-        <w:rPr>
-          <w:sz w:val="40"/>
-          <w:szCs w:val="40"/>
-        </w:rPr>
-        <w:t>Parser</w:t>
-      </w:r>
-      <w:proofErr w:type="spellEnd"/>
-      <w:r>
-        <w:rPr>
-          <w:sz w:val="40"/>
-          <w:szCs w:val="40"/>
-        </w:rPr>
-        <w:t xml:space="preserve"> – Core</w:t>
+        <w:t>Funções e Operadores Parser – Core</w:t>
       </w:r>
     </w:p>
     <w:p>
@@ -46,23 +30,7 @@
           <w:sz w:val="24"/>
           <w:szCs w:val="24"/>
         </w:rPr>
-        <w:t xml:space="preserve">No </w:t>
-      </w:r>
-      <w:proofErr w:type="spellStart"/>
-      <w:r>
-        <w:rPr>
-          <w:sz w:val="24"/>
-          <w:szCs w:val="24"/>
-        </w:rPr>
-        <w:t>parser</w:t>
-      </w:r>
-      <w:proofErr w:type="spellEnd"/>
-      <w:r>
-        <w:rPr>
-          <w:sz w:val="24"/>
-          <w:szCs w:val="24"/>
-        </w:rPr>
-        <w:t xml:space="preserve"> vão estar envolvidos alg</w:t>
+        <w:t>No parser vão estar envolvidos alg</w:t>
       </w:r>
       <w:r>
         <w:rPr>
@@ -91,33 +59,8 @@
           <w:sz w:val="24"/>
           <w:szCs w:val="24"/>
         </w:rPr>
-        <w:t xml:space="preserve">Primeiro temos um conjunto de funções matemáticas que recorrem à biblioteca matemática do </w:t>
+        <w:t>Primeiro temos um conjunto de funções matemáticas que recorrem à biblioteca matemática do javascript, ou seja o Math.* .</w:t>
       </w:r>
-      <w:proofErr w:type="spellStart"/>
-      <w:r>
-        <w:rPr>
-          <w:sz w:val="24"/>
-          <w:szCs w:val="24"/>
-        </w:rPr>
-        <w:t>javascript</w:t>
-      </w:r>
-      <w:proofErr w:type="spellEnd"/>
-      <w:r>
-        <w:rPr>
-          <w:sz w:val="24"/>
-          <w:szCs w:val="24"/>
-        </w:rPr>
-        <w:t>, ou seja o Math.</w:t>
-      </w:r>
-      <w:proofErr w:type="gramStart"/>
-      <w:r>
-        <w:rPr>
-          <w:sz w:val="24"/>
-          <w:szCs w:val="24"/>
-        </w:rPr>
-        <w:t>* .</w:t>
-      </w:r>
-      <w:proofErr w:type="gramEnd"/>
     </w:p>
     <w:tbl>
       <w:tblPr>
@@ -182,17 +125,8 @@
                 <w:sz w:val="24"/>
                 <w:szCs w:val="24"/>
               </w:rPr>
-              <w:t xml:space="preserve">Nome da Função no </w:t>
-            </w:r>
-            <w:proofErr w:type="spellStart"/>
-            <w:r>
-              <w:rPr>
-                <w:sz w:val="24"/>
-                <w:szCs w:val="24"/>
-              </w:rPr>
-              <w:t>parser</w:t>
-            </w:r>
-            <w:proofErr w:type="spellEnd"/>
+              <w:t>Nome da Função no parser</w:t>
+            </w:r>
           </w:p>
         </w:tc>
         <w:tc>
@@ -235,8 +169,6 @@
                 <w:szCs w:val="24"/>
               </w:rPr>
             </w:pPr>
-            <w:proofErr w:type="spellStart"/>
-            <w:proofErr w:type="gramStart"/>
             <w:r>
               <w:rPr>
                 <w:sz w:val="24"/>
@@ -244,8 +176,6 @@
               </w:rPr>
               <w:t>sin</w:t>
             </w:r>
-            <w:proofErr w:type="spellEnd"/>
-            <w:proofErr w:type="gramEnd"/>
           </w:p>
         </w:tc>
         <w:tc>
@@ -290,7 +220,6 @@
                 <w:szCs w:val="24"/>
               </w:rPr>
             </w:pPr>
-            <w:proofErr w:type="gramStart"/>
             <w:r>
               <w:rPr>
                 <w:sz w:val="24"/>
@@ -298,7 +227,6 @@
               </w:rPr>
               <w:t>cos</w:t>
             </w:r>
-            <w:proofErr w:type="gramEnd"/>
           </w:p>
         </w:tc>
         <w:tc>
@@ -320,37 +248,26 @@
                 <w:sz w:val="24"/>
                 <w:szCs w:val="24"/>
               </w:rPr>
-              <w:t xml:space="preserve">Função </w:t>
-            </w:r>
-            <w:proofErr w:type="spellStart"/>
-            <w:r>
-              <w:rPr>
-                <w:sz w:val="24"/>
-                <w:szCs w:val="24"/>
-              </w:rPr>
-              <w:t>coseno</w:t>
-            </w:r>
-            <w:proofErr w:type="spellEnd"/>
-          </w:p>
-        </w:tc>
-      </w:tr>
-      <w:tr>
-        <w:tc>
-          <w:tcPr>
-            <w:cnfStyle w:val="001000000000" w:firstRow="0" w:lastRow="0" w:firstColumn="1" w:lastColumn="0" w:oddVBand="0" w:evenVBand="0" w:oddHBand="0" w:evenHBand="0" w:firstRowFirstColumn="0" w:firstRowLastColumn="0" w:lastRowFirstColumn="0" w:lastRowLastColumn="0"/>
-            <w:tcW w:w="4247" w:type="dxa"/>
-            <w:vAlign w:val="center"/>
-          </w:tcPr>
-          <w:p>
-            <w:pPr>
-              <w:jc w:val="center"/>
-              <w:rPr>
-                <w:sz w:val="24"/>
-                <w:szCs w:val="24"/>
-              </w:rPr>
-            </w:pPr>
-            <w:proofErr w:type="spellStart"/>
-            <w:proofErr w:type="gramStart"/>
+              <w:t>Função coseno</w:t>
+            </w:r>
+          </w:p>
+        </w:tc>
+      </w:tr>
+      <w:tr>
+        <w:tc>
+          <w:tcPr>
+            <w:cnfStyle w:val="001000000000" w:firstRow="0" w:lastRow="0" w:firstColumn="1" w:lastColumn="0" w:oddVBand="0" w:evenVBand="0" w:oddHBand="0" w:evenHBand="0" w:firstRowFirstColumn="0" w:firstRowLastColumn="0" w:lastRowFirstColumn="0" w:lastRowLastColumn="0"/>
+            <w:tcW w:w="4247" w:type="dxa"/>
+            <w:vAlign w:val="center"/>
+          </w:tcPr>
+          <w:p>
+            <w:pPr>
+              <w:jc w:val="center"/>
+              <w:rPr>
+                <w:sz w:val="24"/>
+                <w:szCs w:val="24"/>
+              </w:rPr>
+            </w:pPr>
             <w:r>
               <w:rPr>
                 <w:sz w:val="24"/>
@@ -358,8 +275,6 @@
               </w:rPr>
               <w:t>tan</w:t>
             </w:r>
-            <w:proofErr w:type="spellEnd"/>
-            <w:proofErr w:type="gramEnd"/>
           </w:p>
         </w:tc>
         <w:tc>
@@ -404,8 +319,6 @@
                 <w:szCs w:val="24"/>
               </w:rPr>
             </w:pPr>
-            <w:proofErr w:type="spellStart"/>
-            <w:proofErr w:type="gramStart"/>
             <w:r>
               <w:rPr>
                 <w:sz w:val="24"/>
@@ -413,8 +326,6 @@
               </w:rPr>
               <w:t>asin</w:t>
             </w:r>
-            <w:proofErr w:type="spellEnd"/>
-            <w:proofErr w:type="gramEnd"/>
           </w:p>
         </w:tc>
         <w:tc>
@@ -466,8 +377,6 @@
                 <w:szCs w:val="24"/>
               </w:rPr>
             </w:pPr>
-            <w:proofErr w:type="spellStart"/>
-            <w:proofErr w:type="gramStart"/>
             <w:r>
               <w:rPr>
                 <w:sz w:val="24"/>
@@ -475,8 +384,6 @@
               </w:rPr>
               <w:t>acos</w:t>
             </w:r>
-            <w:proofErr w:type="spellEnd"/>
-            <w:proofErr w:type="gramEnd"/>
           </w:p>
         </w:tc>
         <w:tc>
@@ -531,8 +438,6 @@
                 <w:szCs w:val="24"/>
               </w:rPr>
             </w:pPr>
-            <w:proofErr w:type="spellStart"/>
-            <w:proofErr w:type="gramStart"/>
             <w:r>
               <w:rPr>
                 <w:sz w:val="24"/>
@@ -540,8 +445,6 @@
               </w:rPr>
               <w:t>atan</w:t>
             </w:r>
-            <w:proofErr w:type="spellEnd"/>
-            <w:proofErr w:type="gramEnd"/>
           </w:p>
         </w:tc>
         <w:tc>
@@ -593,7 +496,6 @@
                 <w:szCs w:val="24"/>
               </w:rPr>
             </w:pPr>
-            <w:proofErr w:type="spellStart"/>
             <w:r>
               <w:rPr>
                 <w:sz w:val="24"/>
@@ -608,7 +510,6 @@
               </w:rPr>
               <w:t>qrt</w:t>
             </w:r>
-            <w:proofErr w:type="spellEnd"/>
           </w:p>
         </w:tc>
         <w:tc>
@@ -653,7 +554,6 @@
                 <w:szCs w:val="24"/>
               </w:rPr>
             </w:pPr>
-            <w:proofErr w:type="gramStart"/>
             <w:r>
               <w:rPr>
                 <w:sz w:val="24"/>
@@ -661,7 +561,6 @@
               </w:rPr>
               <w:t>log</w:t>
             </w:r>
-            <w:proofErr w:type="gramEnd"/>
           </w:p>
         </w:tc>
         <w:tc>
@@ -703,8 +602,6 @@
                 <w:szCs w:val="24"/>
               </w:rPr>
             </w:pPr>
-            <w:proofErr w:type="spellStart"/>
-            <w:proofErr w:type="gramStart"/>
             <w:r>
               <w:rPr>
                 <w:sz w:val="24"/>
@@ -712,8 +609,6 @@
               </w:rPr>
               <w:t>abs</w:t>
             </w:r>
-            <w:proofErr w:type="spellEnd"/>
-            <w:proofErr w:type="gramEnd"/>
           </w:p>
         </w:tc>
         <w:tc>
@@ -772,8 +667,6 @@
                 <w:szCs w:val="24"/>
               </w:rPr>
             </w:pPr>
-            <w:proofErr w:type="spellStart"/>
-            <w:proofErr w:type="gramStart"/>
             <w:r>
               <w:rPr>
                 <w:sz w:val="24"/>
@@ -781,8 +674,6 @@
               </w:rPr>
               <w:t>ceil</w:t>
             </w:r>
-            <w:proofErr w:type="spellEnd"/>
-            <w:proofErr w:type="gramEnd"/>
           </w:p>
         </w:tc>
         <w:tc>
@@ -804,44 +695,26 @@
                 <w:sz w:val="24"/>
                 <w:szCs w:val="24"/>
               </w:rPr>
-              <w:t>Arredonda ao inteiro maior mais próximo (</w:t>
-            </w:r>
-            <w:proofErr w:type="spellStart"/>
-            <w:r>
-              <w:rPr>
-                <w:sz w:val="24"/>
-                <w:szCs w:val="24"/>
-              </w:rPr>
-              <w:t>ex</w:t>
-            </w:r>
-            <w:proofErr w:type="spellEnd"/>
-            <w:r>
-              <w:rPr>
-                <w:sz w:val="24"/>
-                <w:szCs w:val="24"/>
-              </w:rPr>
-              <w:t>: 1.4 -&gt; 2)</w:t>
-            </w:r>
-          </w:p>
-        </w:tc>
-      </w:tr>
-      <w:tr>
-        <w:tc>
-          <w:tcPr>
-            <w:cnfStyle w:val="001000000000" w:firstRow="0" w:lastRow="0" w:firstColumn="1" w:lastColumn="0" w:oddVBand="0" w:evenVBand="0" w:oddHBand="0" w:evenHBand="0" w:firstRowFirstColumn="0" w:firstRowLastColumn="0" w:lastRowFirstColumn="0" w:lastRowLastColumn="0"/>
-            <w:tcW w:w="4247" w:type="dxa"/>
-            <w:vAlign w:val="center"/>
-          </w:tcPr>
-          <w:p>
-            <w:pPr>
-              <w:jc w:val="center"/>
-              <w:rPr>
-                <w:sz w:val="24"/>
-                <w:szCs w:val="24"/>
-              </w:rPr>
-            </w:pPr>
-            <w:proofErr w:type="spellStart"/>
-            <w:proofErr w:type="gramStart"/>
+              <w:t>Arredonda ao inteiro maior mais próximo (ex: 1.4 -&gt; 2)</w:t>
+            </w:r>
+          </w:p>
+        </w:tc>
+      </w:tr>
+      <w:tr>
+        <w:tc>
+          <w:tcPr>
+            <w:cnfStyle w:val="001000000000" w:firstRow="0" w:lastRow="0" w:firstColumn="1" w:lastColumn="0" w:oddVBand="0" w:evenVBand="0" w:oddHBand="0" w:evenHBand="0" w:firstRowFirstColumn="0" w:firstRowLastColumn="0" w:lastRowFirstColumn="0" w:lastRowLastColumn="0"/>
+            <w:tcW w:w="4247" w:type="dxa"/>
+            <w:vAlign w:val="center"/>
+          </w:tcPr>
+          <w:p>
+            <w:pPr>
+              <w:jc w:val="center"/>
+              <w:rPr>
+                <w:sz w:val="24"/>
+                <w:szCs w:val="24"/>
+              </w:rPr>
+            </w:pPr>
             <w:r>
               <w:rPr>
                 <w:sz w:val="24"/>
@@ -849,8 +722,6 @@
               </w:rPr>
               <w:t>floor</w:t>
             </w:r>
-            <w:proofErr w:type="spellEnd"/>
-            <w:proofErr w:type="gramEnd"/>
           </w:p>
         </w:tc>
         <w:tc>
@@ -872,51 +743,7 @@
                 <w:sz w:val="24"/>
                 <w:szCs w:val="24"/>
               </w:rPr>
-              <w:t>Arredonda ao inteiro</w:t>
-            </w:r>
-            <w:r>
-              <w:rPr>
-                <w:sz w:val="24"/>
-                <w:szCs w:val="24"/>
-              </w:rPr>
-              <w:t xml:space="preserve"> menor</w:t>
-            </w:r>
-            <w:r>
-              <w:rPr>
-                <w:sz w:val="24"/>
-                <w:szCs w:val="24"/>
-              </w:rPr>
-              <w:t xml:space="preserve"> mais próximo </w:t>
-            </w:r>
-            <w:r>
-              <w:rPr>
-                <w:sz w:val="24"/>
-                <w:szCs w:val="24"/>
-              </w:rPr>
-              <w:t>(</w:t>
-            </w:r>
-            <w:proofErr w:type="spellStart"/>
-            <w:r>
-              <w:rPr>
-                <w:sz w:val="24"/>
-                <w:szCs w:val="24"/>
-              </w:rPr>
-              <w:t>ex</w:t>
-            </w:r>
-            <w:proofErr w:type="spellEnd"/>
-            <w:r>
-              <w:rPr>
-                <w:sz w:val="24"/>
-                <w:szCs w:val="24"/>
-              </w:rPr>
-              <w:t>: 1.6</w:t>
-            </w:r>
-            <w:r>
-              <w:rPr>
-                <w:sz w:val="24"/>
-                <w:szCs w:val="24"/>
-              </w:rPr>
-              <w:t xml:space="preserve"> -&gt; 2)</w:t>
+              <w:t>Arredonda ao inteiro menor mais próximo (ex: 1.6 -&gt; 2)</w:t>
             </w:r>
           </w:p>
         </w:tc>
@@ -939,7 +766,6 @@
                 <w:szCs w:val="24"/>
               </w:rPr>
             </w:pPr>
-            <w:proofErr w:type="gramStart"/>
             <w:r>
               <w:rPr>
                 <w:sz w:val="24"/>
@@ -947,7 +773,6 @@
               </w:rPr>
               <w:t>round</w:t>
             </w:r>
-            <w:proofErr w:type="gramEnd"/>
           </w:p>
         </w:tc>
         <w:tc>
@@ -969,32 +794,7 @@
                 <w:sz w:val="24"/>
                 <w:szCs w:val="24"/>
               </w:rPr>
-              <w:t xml:space="preserve">Arredonda ao inteiro mais </w:t>
-            </w:r>
-            <w:proofErr w:type="gramStart"/>
-            <w:r>
-              <w:rPr>
-                <w:sz w:val="24"/>
-                <w:szCs w:val="24"/>
-              </w:rPr>
-              <w:t>próximo(</w:t>
-            </w:r>
-            <w:proofErr w:type="spellStart"/>
-            <w:r>
-              <w:rPr>
-                <w:sz w:val="24"/>
-                <w:szCs w:val="24"/>
-              </w:rPr>
-              <w:t>ex</w:t>
-            </w:r>
-            <w:proofErr w:type="spellEnd"/>
-            <w:proofErr w:type="gramEnd"/>
-            <w:r>
-              <w:rPr>
-                <w:sz w:val="24"/>
-                <w:szCs w:val="24"/>
-              </w:rPr>
-              <w:t>: 2.5 -&gt; 3)</w:t>
+              <w:t>Arredonda ao inteiro mais próximo(ex: 2.5 -&gt; 3)</w:t>
             </w:r>
           </w:p>
         </w:tc>
@@ -1065,8 +865,6 @@
                 <w:szCs w:val="24"/>
               </w:rPr>
             </w:pPr>
-            <w:proofErr w:type="spellStart"/>
-            <w:proofErr w:type="gramStart"/>
             <w:r>
               <w:rPr>
                 <w:sz w:val="24"/>
@@ -1074,8 +872,6 @@
               </w:rPr>
               <w:t>exp</w:t>
             </w:r>
-            <w:proofErr w:type="spellEnd"/>
-            <w:proofErr w:type="gramEnd"/>
           </w:p>
         </w:tc>
         <w:tc>
@@ -1097,23 +893,7 @@
                 <w:sz w:val="24"/>
                 <w:szCs w:val="24"/>
               </w:rPr>
-              <w:t>Função exponencial</w:t>
-            </w:r>
-            <w:proofErr w:type="gramStart"/>
-            <w:r>
-              <w:rPr>
-                <w:sz w:val="24"/>
-                <w:szCs w:val="24"/>
-              </w:rPr>
-              <w:t>,</w:t>
-            </w:r>
-            <w:proofErr w:type="gramEnd"/>
-            <w:r>
-              <w:rPr>
-                <w:sz w:val="24"/>
-                <w:szCs w:val="24"/>
-              </w:rPr>
-              <w:t xml:space="preserve"> retorna </w:t>
+              <w:t xml:space="preserve">Função exponencial, retorna </w:t>
             </w:r>
             <m:oMath>
               <m:sSup>
@@ -1206,8 +986,6 @@
                 <w:szCs w:val="24"/>
               </w:rPr>
             </w:pPr>
-            <w:proofErr w:type="spellStart"/>
-            <w:proofErr w:type="gramStart"/>
             <w:r>
               <w:rPr>
                 <w:sz w:val="24"/>
@@ -1215,8 +993,6 @@
               </w:rPr>
               <w:t>random</w:t>
             </w:r>
-            <w:proofErr w:type="spellEnd"/>
-            <w:proofErr w:type="gramEnd"/>
           </w:p>
         </w:tc>
         <w:tc>
@@ -1258,8 +1034,6 @@
                 <w:szCs w:val="24"/>
               </w:rPr>
             </w:pPr>
-            <w:proofErr w:type="spellStart"/>
-            <w:proofErr w:type="gramStart"/>
             <w:r>
               <w:rPr>
                 <w:sz w:val="24"/>
@@ -1267,8 +1041,6 @@
               </w:rPr>
               <w:t>fac</w:t>
             </w:r>
-            <w:proofErr w:type="spellEnd"/>
-            <w:proofErr w:type="gramEnd"/>
           </w:p>
         </w:tc>
         <w:tc>
@@ -1285,21 +1057,12 @@
                 <w:szCs w:val="24"/>
               </w:rPr>
             </w:pPr>
-            <w:proofErr w:type="spellStart"/>
-            <w:r>
-              <w:rPr>
-                <w:sz w:val="24"/>
-                <w:szCs w:val="24"/>
-              </w:rPr>
-              <w:t>Factorial</w:t>
-            </w:r>
-            <w:proofErr w:type="spellEnd"/>
-            <w:r>
-              <w:rPr>
-                <w:sz w:val="24"/>
-                <w:szCs w:val="24"/>
-              </w:rPr>
-              <w:t xml:space="preserve"> de um número</w:t>
+            <w:r>
+              <w:rPr>
+                <w:sz w:val="24"/>
+                <w:szCs w:val="24"/>
+              </w:rPr>
+              <w:t>Factorial de um número</w:t>
             </w:r>
           </w:p>
         </w:tc>
@@ -1322,7 +1085,6 @@
                 <w:szCs w:val="24"/>
               </w:rPr>
             </w:pPr>
-            <w:proofErr w:type="gramStart"/>
             <w:r>
               <w:rPr>
                 <w:sz w:val="24"/>
@@ -1330,7 +1092,6 @@
               </w:rPr>
               <w:t>min</w:t>
             </w:r>
-            <w:proofErr w:type="gramEnd"/>
           </w:p>
         </w:tc>
         <w:tc>
@@ -1372,8 +1133,6 @@
                 <w:szCs w:val="24"/>
               </w:rPr>
             </w:pPr>
-            <w:proofErr w:type="spellStart"/>
-            <w:proofErr w:type="gramStart"/>
             <w:r>
               <w:rPr>
                 <w:sz w:val="24"/>
@@ -1381,8 +1140,6 @@
               </w:rPr>
               <w:t>max</w:t>
             </w:r>
-            <w:proofErr w:type="spellEnd"/>
-            <w:proofErr w:type="gramEnd"/>
           </w:p>
         </w:tc>
         <w:tc>
@@ -1404,14 +1161,7 @@
                 <w:sz w:val="24"/>
                 <w:szCs w:val="24"/>
               </w:rPr>
-              <w:t xml:space="preserve">Retorna o número com valor mais </w:t>
-            </w:r>
-            <w:r>
-              <w:rPr>
-                <w:sz w:val="24"/>
-                <w:szCs w:val="24"/>
-              </w:rPr>
-              <w:t>alto</w:t>
+              <w:t>Retorna o número com valor mais alto</w:t>
             </w:r>
           </w:p>
         </w:tc>
@@ -1434,8 +1184,6 @@
                 <w:szCs w:val="24"/>
               </w:rPr>
             </w:pPr>
-            <w:proofErr w:type="spellStart"/>
-            <w:proofErr w:type="gramStart"/>
             <w:r>
               <w:rPr>
                 <w:sz w:val="24"/>
@@ -1443,8 +1191,6 @@
               </w:rPr>
               <w:t>pyt</w:t>
             </w:r>
-            <w:proofErr w:type="spellEnd"/>
-            <w:proofErr w:type="gramEnd"/>
           </w:p>
         </w:tc>
         <w:tc>
@@ -1728,8 +1474,6 @@
                 <w:szCs w:val="24"/>
               </w:rPr>
             </w:pPr>
-            <w:proofErr w:type="spellStart"/>
-            <w:proofErr w:type="gramStart"/>
             <w:r>
               <w:rPr>
                 <w:sz w:val="24"/>
@@ -1737,8 +1481,6 @@
               </w:rPr>
               <w:t>pow</w:t>
             </w:r>
-            <w:proofErr w:type="spellEnd"/>
-            <w:proofErr w:type="gramEnd"/>
           </w:p>
         </w:tc>
         <w:tc>
@@ -1783,7 +1525,6 @@
                 <w:szCs w:val="24"/>
               </w:rPr>
             </w:pPr>
-            <w:proofErr w:type="gramStart"/>
             <w:r>
               <w:rPr>
                 <w:sz w:val="24"/>
@@ -1791,7 +1532,6 @@
               </w:rPr>
               <w:t>atan2</w:t>
             </w:r>
-            <w:proofErr w:type="gramEnd"/>
           </w:p>
         </w:tc>
         <w:tc>
@@ -1813,39 +1553,7 @@
                 <w:sz w:val="24"/>
                 <w:szCs w:val="24"/>
               </w:rPr>
-              <w:t>Função arco tangente de x/y (</w:t>
-            </w:r>
-            <w:proofErr w:type="spellStart"/>
-            <w:r>
-              <w:rPr>
-                <w:sz w:val="24"/>
-                <w:szCs w:val="24"/>
-              </w:rPr>
-              <w:t>ex</w:t>
-            </w:r>
-            <w:proofErr w:type="spellEnd"/>
-            <w:r>
-              <w:rPr>
-                <w:sz w:val="24"/>
-                <w:szCs w:val="24"/>
-              </w:rPr>
-              <w:t xml:space="preserve">: </w:t>
-            </w:r>
-            <w:proofErr w:type="gramStart"/>
-            <w:r>
-              <w:rPr>
-                <w:sz w:val="24"/>
-                <w:szCs w:val="24"/>
-              </w:rPr>
-              <w:t>atan2(1</w:t>
-            </w:r>
-            <w:proofErr w:type="gramEnd"/>
-            <w:r>
-              <w:rPr>
-                <w:sz w:val="24"/>
-                <w:szCs w:val="24"/>
-              </w:rPr>
-              <w:t>,1)</w:t>
+              <w:t>Função arco tangente de x/y (ex: atan2(1,1)</w:t>
             </w:r>
           </w:p>
         </w:tc>
@@ -1858,6 +1566,16 @@
           <w:szCs w:val="24"/>
         </w:rPr>
       </w:pPr>
+    </w:p>
+    <w:p>
+      <w:pPr>
+        <w:rPr>
+          <w:sz w:val="24"/>
+          <w:szCs w:val="24"/>
+        </w:rPr>
+      </w:pPr>
+      <w:bookmarkStart w:id="0" w:name="_GoBack"/>
+      <w:bookmarkEnd w:id="0"/>
     </w:p>
     <w:p>
       <w:pPr>
@@ -1898,16 +1616,6 @@
           <w:szCs w:val="24"/>
         </w:rPr>
       </w:pPr>
-      <w:bookmarkStart w:id="0" w:name="_GoBack"/>
-      <w:bookmarkEnd w:id="0"/>
-    </w:p>
-    <w:p>
-      <w:pPr>
-        <w:rPr>
-          <w:sz w:val="24"/>
-          <w:szCs w:val="24"/>
-        </w:rPr>
-      </w:pPr>
       <w:r>
         <w:rPr>
           <w:sz w:val="24"/>
@@ -1980,17 +1688,8 @@
                 <w:sz w:val="24"/>
                 <w:szCs w:val="24"/>
               </w:rPr>
-              <w:t xml:space="preserve">Nome do operador no </w:t>
-            </w:r>
-            <w:proofErr w:type="spellStart"/>
-            <w:r>
-              <w:rPr>
-                <w:sz w:val="24"/>
-                <w:szCs w:val="24"/>
-              </w:rPr>
-              <w:t>parser</w:t>
-            </w:r>
-            <w:proofErr w:type="spellEnd"/>
+              <w:t>Nome do operador no parser</w:t>
+            </w:r>
           </w:p>
         </w:tc>
         <w:tc>
@@ -2310,9 +2009,26 @@
                 <w:sz w:val="24"/>
                 <w:szCs w:val="24"/>
               </w:rPr>
-              <w:t>Potenciação</w:t>
-            </w:r>
-            <w:proofErr w:type="gramStart"/>
+              <w:t>Potenciação, corresponde ao Math.pow</w:t>
+            </w:r>
+          </w:p>
+        </w:tc>
+      </w:tr>
+      <w:tr>
+        <w:tc>
+          <w:tcPr>
+            <w:cnfStyle w:val="001000000000" w:firstRow="0" w:lastRow="0" w:firstColumn="1" w:lastColumn="0" w:oddVBand="0" w:evenVBand="0" w:oddHBand="0" w:evenHBand="0" w:firstRowFirstColumn="0" w:firstRowLastColumn="0" w:lastRowFirstColumn="0" w:lastRowLastColumn="0"/>
+            <w:tcW w:w="4247" w:type="dxa"/>
+            <w:vAlign w:val="center"/>
+          </w:tcPr>
+          <w:p>
+            <w:pPr>
+              <w:jc w:val="center"/>
+              <w:rPr>
+                <w:sz w:val="24"/>
+                <w:szCs w:val="24"/>
+              </w:rPr>
+            </w:pPr>
             <w:r>
               <w:rPr>
                 <w:sz w:val="24"/>
@@ -2320,48 +2036,6 @@
               </w:rPr>
               <w:t>,</w:t>
             </w:r>
-            <w:proofErr w:type="gramEnd"/>
-            <w:r>
-              <w:rPr>
-                <w:sz w:val="24"/>
-                <w:szCs w:val="24"/>
-              </w:rPr>
-              <w:t xml:space="preserve"> corresponde ao </w:t>
-            </w:r>
-            <w:proofErr w:type="spellStart"/>
-            <w:r>
-              <w:rPr>
-                <w:sz w:val="24"/>
-                <w:szCs w:val="24"/>
-              </w:rPr>
-              <w:t>Math.pow</w:t>
-            </w:r>
-            <w:proofErr w:type="spellEnd"/>
-          </w:p>
-        </w:tc>
-      </w:tr>
-      <w:tr>
-        <w:tc>
-          <w:tcPr>
-            <w:cnfStyle w:val="001000000000" w:firstRow="0" w:lastRow="0" w:firstColumn="1" w:lastColumn="0" w:oddVBand="0" w:evenVBand="0" w:oddHBand="0" w:evenHBand="0" w:firstRowFirstColumn="0" w:firstRowLastColumn="0" w:lastRowFirstColumn="0" w:lastRowLastColumn="0"/>
-            <w:tcW w:w="4247" w:type="dxa"/>
-            <w:vAlign w:val="center"/>
-          </w:tcPr>
-          <w:p>
-            <w:pPr>
-              <w:jc w:val="center"/>
-              <w:rPr>
-                <w:sz w:val="24"/>
-                <w:szCs w:val="24"/>
-              </w:rPr>
-            </w:pPr>
-            <w:r>
-              <w:rPr>
-                <w:sz w:val="24"/>
-                <w:szCs w:val="24"/>
-              </w:rPr>
-              <w:t>,</w:t>
-            </w:r>
           </w:p>
         </w:tc>
         <w:tc>
@@ -2383,17 +2057,8 @@
                 <w:sz w:val="24"/>
                 <w:szCs w:val="24"/>
               </w:rPr>
-              <w:t xml:space="preserve">Realiza o </w:t>
-            </w:r>
-            <w:proofErr w:type="spellStart"/>
-            <w:r>
-              <w:rPr>
-                <w:sz w:val="24"/>
-                <w:szCs w:val="24"/>
-              </w:rPr>
-              <w:t>append</w:t>
-            </w:r>
-            <w:proofErr w:type="spellEnd"/>
+              <w:t>Realiza o append</w:t>
+            </w:r>
           </w:p>
         </w:tc>
       </w:tr>
@@ -2443,48 +2108,7 @@
                 <w:sz w:val="24"/>
                 <w:szCs w:val="24"/>
               </w:rPr>
-              <w:t xml:space="preserve">Concatenar </w:t>
-            </w:r>
-            <w:proofErr w:type="spellStart"/>
-            <w:r>
-              <w:rPr>
-                <w:sz w:val="24"/>
-                <w:szCs w:val="24"/>
-              </w:rPr>
-              <w:t>Strings</w:t>
-            </w:r>
-            <w:proofErr w:type="spellEnd"/>
-            <w:r>
-              <w:rPr>
-                <w:sz w:val="24"/>
-                <w:szCs w:val="24"/>
-              </w:rPr>
-              <w:t xml:space="preserve"> </w:t>
-            </w:r>
-            <w:proofErr w:type="spellStart"/>
-            <w:r>
-              <w:rPr>
-                <w:sz w:val="24"/>
-                <w:szCs w:val="24"/>
-              </w:rPr>
-              <w:t>ex</w:t>
-            </w:r>
-            <w:proofErr w:type="spellEnd"/>
-            <w:proofErr w:type="gramStart"/>
-            <w:r>
-              <w:rPr>
-                <w:sz w:val="24"/>
-                <w:szCs w:val="24"/>
-              </w:rPr>
-              <w:t>:(</w:t>
-            </w:r>
-            <w:proofErr w:type="gramEnd"/>
-            <w:r>
-              <w:rPr>
-                <w:sz w:val="24"/>
-                <w:szCs w:val="24"/>
-              </w:rPr>
-              <w:t>“Ola” || “Mundo”)</w:t>
+              <w:t>Concatenar Strings ex:(“Ola” || “Mundo”)</w:t>
             </w:r>
           </w:p>
         </w:tc>
@@ -2583,17 +2207,8 @@
                 <w:sz w:val="24"/>
                 <w:szCs w:val="24"/>
               </w:rPr>
-              <w:t xml:space="preserve">Nome do operador no </w:t>
-            </w:r>
-            <w:proofErr w:type="spellStart"/>
-            <w:r>
-              <w:rPr>
-                <w:sz w:val="24"/>
-                <w:szCs w:val="24"/>
-              </w:rPr>
-              <w:t>parser</w:t>
-            </w:r>
-            <w:proofErr w:type="spellEnd"/>
+              <w:t>Nome do operador no parser</w:t>
+            </w:r>
           </w:p>
         </w:tc>
         <w:tc>
@@ -2636,7 +2251,6 @@
                 <w:szCs w:val="24"/>
               </w:rPr>
             </w:pPr>
-            <w:proofErr w:type="gramStart"/>
             <w:r>
               <w:rPr>
                 <w:sz w:val="24"/>
@@ -2644,7 +2258,6 @@
               </w:rPr>
               <w:t>E</w:t>
             </w:r>
-            <w:proofErr w:type="gramEnd"/>
           </w:p>
         </w:tc>
         <w:tc>

</xml_diff>

<commit_message>
Funções existentes no parser, para futura tradução
</commit_message>
<xml_diff>
--- a/Documento funções Parser.docx
+++ b/Documento funções Parser.docx
@@ -1574,8 +1574,6 @@
           <w:szCs w:val="24"/>
         </w:rPr>
       </w:pPr>
-      <w:bookmarkStart w:id="0" w:name="_GoBack"/>
-      <w:bookmarkEnd w:id="0"/>
     </w:p>
     <w:p>
       <w:pPr>
@@ -1600,6 +1598,8 @@
           <w:szCs w:val="24"/>
         </w:rPr>
       </w:pPr>
+      <w:bookmarkStart w:id="0" w:name="_GoBack"/>
+      <w:bookmarkEnd w:id="0"/>
     </w:p>
     <w:p>
       <w:pPr>

</xml_diff>

<commit_message>
Alterações para implementacao do logaritmo e ln
</commit_message>
<xml_diff>
--- a/Documento funções Parser.docx
+++ b/Documento funções Parser.docx
@@ -15,7 +15,23 @@
           <w:sz w:val="40"/>
           <w:szCs w:val="40"/>
         </w:rPr>
-        <w:t>Funções e Operadores Parser – Core</w:t>
+        <w:t xml:space="preserve">Funções e Operadores </w:t>
+      </w:r>
+      <w:proofErr w:type="spellStart"/>
+      <w:r>
+        <w:rPr>
+          <w:sz w:val="40"/>
+          <w:szCs w:val="40"/>
+        </w:rPr>
+        <w:t>Parser</w:t>
+      </w:r>
+      <w:proofErr w:type="spellEnd"/>
+      <w:r>
+        <w:rPr>
+          <w:sz w:val="40"/>
+          <w:szCs w:val="40"/>
+        </w:rPr>
+        <w:t xml:space="preserve"> – Core</w:t>
       </w:r>
     </w:p>
     <w:p>
@@ -30,7 +46,23 @@
           <w:sz w:val="24"/>
           <w:szCs w:val="24"/>
         </w:rPr>
-        <w:t>No parser vão estar envolvidos alg</w:t>
+        <w:t xml:space="preserve">No </w:t>
+      </w:r>
+      <w:proofErr w:type="spellStart"/>
+      <w:r>
+        <w:rPr>
+          <w:sz w:val="24"/>
+          <w:szCs w:val="24"/>
+        </w:rPr>
+        <w:t>parser</w:t>
+      </w:r>
+      <w:proofErr w:type="spellEnd"/>
+      <w:r>
+        <w:rPr>
+          <w:sz w:val="24"/>
+          <w:szCs w:val="24"/>
+        </w:rPr>
+        <w:t xml:space="preserve"> vão estar envolvidos alg</w:t>
       </w:r>
       <w:r>
         <w:rPr>
@@ -59,8 +91,33 @@
           <w:sz w:val="24"/>
           <w:szCs w:val="24"/>
         </w:rPr>
-        <w:t>Primeiro temos um conjunto de funções matemáticas que recorrem à biblioteca matemática do javascript, ou seja o Math.* .</w:t>
+        <w:t xml:space="preserve">Primeiro temos um conjunto de funções matemáticas que recorrem à biblioteca matemática do </w:t>
       </w:r>
+      <w:proofErr w:type="spellStart"/>
+      <w:r>
+        <w:rPr>
+          <w:sz w:val="24"/>
+          <w:szCs w:val="24"/>
+        </w:rPr>
+        <w:t>javascript</w:t>
+      </w:r>
+      <w:proofErr w:type="spellEnd"/>
+      <w:r>
+        <w:rPr>
+          <w:sz w:val="24"/>
+          <w:szCs w:val="24"/>
+        </w:rPr>
+        <w:t>, ou seja o Math.</w:t>
+      </w:r>
+      <w:proofErr w:type="gramStart"/>
+      <w:r>
+        <w:rPr>
+          <w:sz w:val="24"/>
+          <w:szCs w:val="24"/>
+        </w:rPr>
+        <w:t>* .</w:t>
+      </w:r>
+      <w:proofErr w:type="gramEnd"/>
     </w:p>
     <w:tbl>
       <w:tblPr>
@@ -125,8 +182,17 @@
                 <w:sz w:val="24"/>
                 <w:szCs w:val="24"/>
               </w:rPr>
-              <w:t>Nome da Função no parser</w:t>
-            </w:r>
+              <w:t xml:space="preserve">Nome da Função no </w:t>
+            </w:r>
+            <w:proofErr w:type="spellStart"/>
+            <w:r>
+              <w:rPr>
+                <w:sz w:val="24"/>
+                <w:szCs w:val="24"/>
+              </w:rPr>
+              <w:t>parser</w:t>
+            </w:r>
+            <w:proofErr w:type="spellEnd"/>
           </w:p>
         </w:tc>
         <w:tc>
@@ -169,6 +235,8 @@
                 <w:szCs w:val="24"/>
               </w:rPr>
             </w:pPr>
+            <w:proofErr w:type="spellStart"/>
+            <w:proofErr w:type="gramStart"/>
             <w:r>
               <w:rPr>
                 <w:sz w:val="24"/>
@@ -176,6 +244,8 @@
               </w:rPr>
               <w:t>sin</w:t>
             </w:r>
+            <w:proofErr w:type="spellEnd"/>
+            <w:proofErr w:type="gramEnd"/>
           </w:p>
         </w:tc>
         <w:tc>
@@ -220,6 +290,7 @@
                 <w:szCs w:val="24"/>
               </w:rPr>
             </w:pPr>
+            <w:proofErr w:type="gramStart"/>
             <w:r>
               <w:rPr>
                 <w:sz w:val="24"/>
@@ -227,6 +298,7 @@
               </w:rPr>
               <w:t>cos</w:t>
             </w:r>
+            <w:proofErr w:type="gramEnd"/>
           </w:p>
         </w:tc>
         <w:tc>
@@ -248,8 +320,17 @@
                 <w:sz w:val="24"/>
                 <w:szCs w:val="24"/>
               </w:rPr>
-              <w:t>Função coseno</w:t>
-            </w:r>
+              <w:t xml:space="preserve">Função </w:t>
+            </w:r>
+            <w:proofErr w:type="spellStart"/>
+            <w:r>
+              <w:rPr>
+                <w:sz w:val="24"/>
+                <w:szCs w:val="24"/>
+              </w:rPr>
+              <w:t>coseno</w:t>
+            </w:r>
+            <w:proofErr w:type="spellEnd"/>
           </w:p>
         </w:tc>
       </w:tr>
@@ -268,6 +349,8 @@
                 <w:szCs w:val="24"/>
               </w:rPr>
             </w:pPr>
+            <w:proofErr w:type="spellStart"/>
+            <w:proofErr w:type="gramStart"/>
             <w:r>
               <w:rPr>
                 <w:sz w:val="24"/>
@@ -275,6 +358,8 @@
               </w:rPr>
               <w:t>tan</w:t>
             </w:r>
+            <w:proofErr w:type="spellEnd"/>
+            <w:proofErr w:type="gramEnd"/>
           </w:p>
         </w:tc>
         <w:tc>
@@ -319,6 +404,8 @@
                 <w:szCs w:val="24"/>
               </w:rPr>
             </w:pPr>
+            <w:proofErr w:type="spellStart"/>
+            <w:proofErr w:type="gramStart"/>
             <w:r>
               <w:rPr>
                 <w:sz w:val="24"/>
@@ -326,6 +413,8 @@
               </w:rPr>
               <w:t>asin</w:t>
             </w:r>
+            <w:proofErr w:type="spellEnd"/>
+            <w:proofErr w:type="gramEnd"/>
           </w:p>
         </w:tc>
         <w:tc>
@@ -377,6 +466,8 @@
                 <w:szCs w:val="24"/>
               </w:rPr>
             </w:pPr>
+            <w:proofErr w:type="spellStart"/>
+            <w:proofErr w:type="gramStart"/>
             <w:r>
               <w:rPr>
                 <w:sz w:val="24"/>
@@ -384,6 +475,8 @@
               </w:rPr>
               <w:t>acos</w:t>
             </w:r>
+            <w:proofErr w:type="spellEnd"/>
+            <w:proofErr w:type="gramEnd"/>
           </w:p>
         </w:tc>
         <w:tc>
@@ -438,6 +531,8 @@
                 <w:szCs w:val="24"/>
               </w:rPr>
             </w:pPr>
+            <w:proofErr w:type="spellStart"/>
+            <w:proofErr w:type="gramStart"/>
             <w:r>
               <w:rPr>
                 <w:sz w:val="24"/>
@@ -445,6 +540,8 @@
               </w:rPr>
               <w:t>atan</w:t>
             </w:r>
+            <w:proofErr w:type="spellEnd"/>
+            <w:proofErr w:type="gramEnd"/>
           </w:p>
         </w:tc>
         <w:tc>
@@ -496,6 +593,7 @@
                 <w:szCs w:val="24"/>
               </w:rPr>
             </w:pPr>
+            <w:proofErr w:type="spellStart"/>
             <w:r>
               <w:rPr>
                 <w:sz w:val="24"/>
@@ -510,6 +608,7 @@
               </w:rPr>
               <w:t>qrt</w:t>
             </w:r>
+            <w:proofErr w:type="spellEnd"/>
           </w:p>
         </w:tc>
         <w:tc>
@@ -559,7 +658,14 @@
                 <w:sz w:val="24"/>
                 <w:szCs w:val="24"/>
               </w:rPr>
-              <w:t>log</w:t>
+              <w:t>L</w:t>
+            </w:r>
+            <w:r>
+              <w:rPr>
+                <w:sz w:val="24"/>
+                <w:szCs w:val="24"/>
+              </w:rPr>
+              <w:t>og</w:t>
             </w:r>
           </w:p>
         </w:tc>
@@ -577,6 +683,14 @@
                 <w:szCs w:val="24"/>
               </w:rPr>
             </w:pPr>
+            <w:r>
+              <w:rPr>
+                <w:b/>
+                <w:sz w:val="24"/>
+                <w:szCs w:val="24"/>
+              </w:rPr>
+              <w:t>*</w:t>
+            </w:r>
             <w:r>
               <w:rPr>
                 <w:sz w:val="24"/>
@@ -602,13 +716,17 @@
                 <w:szCs w:val="24"/>
               </w:rPr>
             </w:pPr>
-            <w:r>
-              <w:rPr>
-                <w:sz w:val="24"/>
-                <w:szCs w:val="24"/>
-              </w:rPr>
-              <w:t>abs</w:t>
-            </w:r>
+            <w:proofErr w:type="spellStart"/>
+            <w:proofErr w:type="gramStart"/>
+            <w:r>
+              <w:rPr>
+                <w:sz w:val="24"/>
+                <w:szCs w:val="24"/>
+              </w:rPr>
+              <w:t>ln</w:t>
+            </w:r>
+            <w:proofErr w:type="spellEnd"/>
+            <w:proofErr w:type="gramEnd"/>
           </w:p>
         </w:tc>
         <w:tc>
@@ -630,21 +748,7 @@
                 <w:sz w:val="24"/>
                 <w:szCs w:val="24"/>
               </w:rPr>
-              <w:t>Valor absoluto</w:t>
-            </w:r>
-            <w:r>
-              <w:rPr>
-                <w:sz w:val="24"/>
-                <w:szCs w:val="24"/>
-              </w:rPr>
-              <w:t xml:space="preserve"> </w:t>
-            </w:r>
-            <w:r>
-              <w:rPr>
-                <w:sz w:val="24"/>
-                <w:szCs w:val="24"/>
-              </w:rPr>
-              <w:t>(módulo)</w:t>
+              <w:t>Logaritmo natural</w:t>
             </w:r>
           </w:p>
         </w:tc>
@@ -667,13 +771,17 @@
                 <w:szCs w:val="24"/>
               </w:rPr>
             </w:pPr>
-            <w:r>
-              <w:rPr>
-                <w:sz w:val="24"/>
-                <w:szCs w:val="24"/>
-              </w:rPr>
-              <w:t>ceil</w:t>
-            </w:r>
+            <w:proofErr w:type="spellStart"/>
+            <w:proofErr w:type="gramStart"/>
+            <w:r>
+              <w:rPr>
+                <w:sz w:val="24"/>
+                <w:szCs w:val="24"/>
+              </w:rPr>
+              <w:t>abs</w:t>
+            </w:r>
+            <w:proofErr w:type="spellEnd"/>
+            <w:proofErr w:type="gramEnd"/>
           </w:p>
         </w:tc>
         <w:tc>
@@ -695,7 +803,21 @@
                 <w:sz w:val="24"/>
                 <w:szCs w:val="24"/>
               </w:rPr>
-              <w:t>Arredonda ao inteiro maior mais próximo (ex: 1.4 -&gt; 2)</w:t>
+              <w:t>Valor absoluto</w:t>
+            </w:r>
+            <w:r>
+              <w:rPr>
+                <w:sz w:val="24"/>
+                <w:szCs w:val="24"/>
+              </w:rPr>
+              <w:t xml:space="preserve"> </w:t>
+            </w:r>
+            <w:r>
+              <w:rPr>
+                <w:sz w:val="24"/>
+                <w:szCs w:val="24"/>
+              </w:rPr>
+              <w:t>(módulo)</w:t>
             </w:r>
           </w:p>
         </w:tc>
@@ -715,13 +837,17 @@
                 <w:szCs w:val="24"/>
               </w:rPr>
             </w:pPr>
-            <w:r>
-              <w:rPr>
-                <w:sz w:val="24"/>
-                <w:szCs w:val="24"/>
-              </w:rPr>
-              <w:t>floor</w:t>
-            </w:r>
+            <w:proofErr w:type="spellStart"/>
+            <w:proofErr w:type="gramStart"/>
+            <w:r>
+              <w:rPr>
+                <w:sz w:val="24"/>
+                <w:szCs w:val="24"/>
+              </w:rPr>
+              <w:t>ceil</w:t>
+            </w:r>
+            <w:proofErr w:type="spellEnd"/>
+            <w:proofErr w:type="gramEnd"/>
           </w:p>
         </w:tc>
         <w:tc>
@@ -743,7 +869,23 @@
                 <w:sz w:val="24"/>
                 <w:szCs w:val="24"/>
               </w:rPr>
-              <w:t>Arredonda ao inteiro menor mais próximo (ex: 1.6 -&gt; 2)</w:t>
+              <w:t>Arredonda ao inteiro maior mais próximo (</w:t>
+            </w:r>
+            <w:proofErr w:type="spellStart"/>
+            <w:r>
+              <w:rPr>
+                <w:sz w:val="24"/>
+                <w:szCs w:val="24"/>
+              </w:rPr>
+              <w:t>ex</w:t>
+            </w:r>
+            <w:proofErr w:type="spellEnd"/>
+            <w:r>
+              <w:rPr>
+                <w:sz w:val="24"/>
+                <w:szCs w:val="24"/>
+              </w:rPr>
+              <w:t>: 1.4 -&gt; 2)</w:t>
             </w:r>
           </w:p>
         </w:tc>
@@ -766,13 +908,17 @@
                 <w:szCs w:val="24"/>
               </w:rPr>
             </w:pPr>
-            <w:r>
-              <w:rPr>
-                <w:sz w:val="24"/>
-                <w:szCs w:val="24"/>
-              </w:rPr>
-              <w:t>round</w:t>
-            </w:r>
+            <w:proofErr w:type="spellStart"/>
+            <w:proofErr w:type="gramStart"/>
+            <w:r>
+              <w:rPr>
+                <w:sz w:val="24"/>
+                <w:szCs w:val="24"/>
+              </w:rPr>
+              <w:t>floor</w:t>
+            </w:r>
+            <w:proofErr w:type="spellEnd"/>
+            <w:proofErr w:type="gramEnd"/>
           </w:p>
         </w:tc>
         <w:tc>
@@ -794,7 +940,23 @@
                 <w:sz w:val="24"/>
                 <w:szCs w:val="24"/>
               </w:rPr>
-              <w:t>Arredonda ao inteiro mais próximo(ex: 2.5 -&gt; 3)</w:t>
+              <w:t>Arredonda ao inteiro menor mais próximo (</w:t>
+            </w:r>
+            <w:proofErr w:type="spellStart"/>
+            <w:r>
+              <w:rPr>
+                <w:sz w:val="24"/>
+                <w:szCs w:val="24"/>
+              </w:rPr>
+              <w:t>ex</w:t>
+            </w:r>
+            <w:proofErr w:type="spellEnd"/>
+            <w:r>
+              <w:rPr>
+                <w:sz w:val="24"/>
+                <w:szCs w:val="24"/>
+              </w:rPr>
+              <w:t>: 1.6 -&gt; 2)</w:t>
             </w:r>
           </w:p>
         </w:tc>
@@ -814,13 +976,15 @@
                 <w:szCs w:val="24"/>
               </w:rPr>
             </w:pPr>
-            <w:r>
-              <w:rPr>
-                <w:sz w:val="24"/>
-                <w:szCs w:val="24"/>
-              </w:rPr>
-              <w:t>-</w:t>
-            </w:r>
+            <w:proofErr w:type="gramStart"/>
+            <w:r>
+              <w:rPr>
+                <w:sz w:val="24"/>
+                <w:szCs w:val="24"/>
+              </w:rPr>
+              <w:t>round</w:t>
+            </w:r>
+            <w:proofErr w:type="gramEnd"/>
           </w:p>
         </w:tc>
         <w:tc>
@@ -842,7 +1006,32 @@
                 <w:sz w:val="24"/>
                 <w:szCs w:val="24"/>
               </w:rPr>
-              <w:t>Número negativo</w:t>
+              <w:t xml:space="preserve">Arredonda ao inteiro mais </w:t>
+            </w:r>
+            <w:proofErr w:type="gramStart"/>
+            <w:r>
+              <w:rPr>
+                <w:sz w:val="24"/>
+                <w:szCs w:val="24"/>
+              </w:rPr>
+              <w:t>próximo(</w:t>
+            </w:r>
+            <w:proofErr w:type="spellStart"/>
+            <w:r>
+              <w:rPr>
+                <w:sz w:val="24"/>
+                <w:szCs w:val="24"/>
+              </w:rPr>
+              <w:t>ex</w:t>
+            </w:r>
+            <w:proofErr w:type="spellEnd"/>
+            <w:proofErr w:type="gramEnd"/>
+            <w:r>
+              <w:rPr>
+                <w:sz w:val="24"/>
+                <w:szCs w:val="24"/>
+              </w:rPr>
+              <w:t>: 2.5 -&gt; 3)</w:t>
             </w:r>
           </w:p>
         </w:tc>
@@ -870,30 +1059,98 @@
                 <w:sz w:val="24"/>
                 <w:szCs w:val="24"/>
               </w:rPr>
+              <w:t>-</w:t>
+            </w:r>
+          </w:p>
+        </w:tc>
+        <w:tc>
+          <w:tcPr>
+            <w:tcW w:w="4247" w:type="dxa"/>
+            <w:vAlign w:val="center"/>
+          </w:tcPr>
+          <w:p>
+            <w:pPr>
+              <w:jc w:val="center"/>
+              <w:cnfStyle w:val="000000100000" w:firstRow="0" w:lastRow="0" w:firstColumn="0" w:lastColumn="0" w:oddVBand="0" w:evenVBand="0" w:oddHBand="1" w:evenHBand="0" w:firstRowFirstColumn="0" w:firstRowLastColumn="0" w:lastRowFirstColumn="0" w:lastRowLastColumn="0"/>
+              <w:rPr>
+                <w:sz w:val="24"/>
+                <w:szCs w:val="24"/>
+              </w:rPr>
+            </w:pPr>
+            <w:r>
+              <w:rPr>
+                <w:sz w:val="24"/>
+                <w:szCs w:val="24"/>
+              </w:rPr>
+              <w:t>Número negativo</w:t>
+            </w:r>
+          </w:p>
+        </w:tc>
+      </w:tr>
+      <w:tr>
+        <w:tc>
+          <w:tcPr>
+            <w:cnfStyle w:val="001000000000" w:firstRow="0" w:lastRow="0" w:firstColumn="1" w:lastColumn="0" w:oddVBand="0" w:evenVBand="0" w:oddHBand="0" w:evenHBand="0" w:firstRowFirstColumn="0" w:firstRowLastColumn="0" w:lastRowFirstColumn="0" w:lastRowLastColumn="0"/>
+            <w:tcW w:w="4247" w:type="dxa"/>
+            <w:vAlign w:val="center"/>
+          </w:tcPr>
+          <w:p>
+            <w:pPr>
+              <w:jc w:val="center"/>
+              <w:rPr>
+                <w:sz w:val="24"/>
+                <w:szCs w:val="24"/>
+              </w:rPr>
+            </w:pPr>
+            <w:proofErr w:type="spellStart"/>
+            <w:proofErr w:type="gramStart"/>
+            <w:r>
+              <w:rPr>
+                <w:sz w:val="24"/>
+                <w:szCs w:val="24"/>
+              </w:rPr>
               <w:t>exp</w:t>
             </w:r>
-          </w:p>
-        </w:tc>
-        <w:tc>
-          <w:tcPr>
-            <w:tcW w:w="4247" w:type="dxa"/>
-            <w:vAlign w:val="center"/>
-          </w:tcPr>
-          <w:p>
-            <w:pPr>
-              <w:jc w:val="center"/>
-              <w:cnfStyle w:val="000000100000" w:firstRow="0" w:lastRow="0" w:firstColumn="0" w:lastColumn="0" w:oddVBand="0" w:evenVBand="0" w:oddHBand="1" w:evenHBand="0" w:firstRowFirstColumn="0" w:firstRowLastColumn="0" w:lastRowFirstColumn="0" w:lastRowLastColumn="0"/>
-              <w:rPr>
-                <w:sz w:val="24"/>
-                <w:szCs w:val="24"/>
-              </w:rPr>
-            </w:pPr>
-            <w:r>
-              <w:rPr>
-                <w:sz w:val="24"/>
-                <w:szCs w:val="24"/>
-              </w:rPr>
-              <w:t xml:space="preserve">Função exponencial, retorna </w:t>
+            <w:proofErr w:type="spellEnd"/>
+            <w:proofErr w:type="gramEnd"/>
+          </w:p>
+        </w:tc>
+        <w:tc>
+          <w:tcPr>
+            <w:tcW w:w="4247" w:type="dxa"/>
+            <w:vAlign w:val="center"/>
+          </w:tcPr>
+          <w:p>
+            <w:pPr>
+              <w:jc w:val="center"/>
+              <w:cnfStyle w:val="000000000000" w:firstRow="0" w:lastRow="0" w:firstColumn="0" w:lastColumn="0" w:oddVBand="0" w:evenVBand="0" w:oddHBand="0" w:evenHBand="0" w:firstRowFirstColumn="0" w:firstRowLastColumn="0" w:lastRowFirstColumn="0" w:lastRowLastColumn="0"/>
+              <w:rPr>
+                <w:sz w:val="24"/>
+                <w:szCs w:val="24"/>
+              </w:rPr>
+            </w:pPr>
+            <w:r>
+              <w:rPr>
+                <w:sz w:val="24"/>
+                <w:szCs w:val="24"/>
+              </w:rPr>
+              <w:t>Função exponencial</w:t>
+            </w:r>
+            <w:proofErr w:type="gramStart"/>
+            <w:r>
+              <w:rPr>
+                <w:sz w:val="24"/>
+                <w:szCs w:val="24"/>
+              </w:rPr>
+              <w:t>,</w:t>
+            </w:r>
+            <w:proofErr w:type="gramEnd"/>
+            <w:r>
+              <w:rPr>
+                <w:sz w:val="24"/>
+                <w:szCs w:val="24"/>
+              </w:rPr>
+              <w:t xml:space="preserve"> retorna </w:t>
             </w:r>
             <m:oMath>
               <m:sSup>
@@ -933,6 +1190,9 @@
         </w:tc>
       </w:tr>
       <w:tr>
+        <w:trPr>
+          <w:cnfStyle w:val="000000100000" w:firstRow="0" w:lastRow="0" w:firstColumn="0" w:lastColumn="0" w:oddVBand="0" w:evenVBand="0" w:oddHBand="1" w:evenHBand="0" w:firstRowFirstColumn="0" w:firstRowLastColumn="0" w:lastRowFirstColumn="0" w:lastRowLastColumn="0"/>
+        </w:trPr>
         <w:tc>
           <w:tcPr>
             <w:cnfStyle w:val="001000000000" w:firstRow="0" w:lastRow="0" w:firstColumn="1" w:lastColumn="0" w:oddVBand="0" w:evenVBand="0" w:oddHBand="0" w:evenHBand="0" w:firstRowFirstColumn="0" w:firstRowLastColumn="0" w:lastRowFirstColumn="0" w:lastRowLastColumn="0"/>
@@ -959,12 +1219,64 @@
           <w:p>
             <w:pPr>
               <w:jc w:val="center"/>
+              <w:cnfStyle w:val="000000100000" w:firstRow="0" w:lastRow="0" w:firstColumn="0" w:lastColumn="0" w:oddVBand="0" w:evenVBand="0" w:oddHBand="1" w:evenHBand="0" w:firstRowFirstColumn="0" w:firstRowLastColumn="0" w:lastRowFirstColumn="0" w:lastRowLastColumn="0"/>
+              <w:rPr>
+                <w:sz w:val="24"/>
+                <w:szCs w:val="24"/>
+              </w:rPr>
+            </w:pPr>
+          </w:p>
+        </w:tc>
+      </w:tr>
+      <w:tr>
+        <w:tc>
+          <w:tcPr>
+            <w:cnfStyle w:val="001000000000" w:firstRow="0" w:lastRow="0" w:firstColumn="1" w:lastColumn="0" w:oddVBand="0" w:evenVBand="0" w:oddHBand="0" w:evenHBand="0" w:firstRowFirstColumn="0" w:firstRowLastColumn="0" w:lastRowFirstColumn="0" w:lastRowLastColumn="0"/>
+            <w:tcW w:w="4247" w:type="dxa"/>
+            <w:vAlign w:val="center"/>
+          </w:tcPr>
+          <w:p>
+            <w:pPr>
+              <w:jc w:val="center"/>
+              <w:rPr>
+                <w:sz w:val="24"/>
+                <w:szCs w:val="24"/>
+              </w:rPr>
+            </w:pPr>
+            <w:proofErr w:type="spellStart"/>
+            <w:proofErr w:type="gramStart"/>
+            <w:r>
+              <w:rPr>
+                <w:sz w:val="24"/>
+                <w:szCs w:val="24"/>
+              </w:rPr>
+              <w:t>random</w:t>
+            </w:r>
+            <w:proofErr w:type="spellEnd"/>
+            <w:proofErr w:type="gramEnd"/>
+          </w:p>
+        </w:tc>
+        <w:tc>
+          <w:tcPr>
+            <w:tcW w:w="4247" w:type="dxa"/>
+            <w:vAlign w:val="center"/>
+          </w:tcPr>
+          <w:p>
+            <w:pPr>
+              <w:jc w:val="center"/>
               <w:cnfStyle w:val="000000000000" w:firstRow="0" w:lastRow="0" w:firstColumn="0" w:lastColumn="0" w:oddVBand="0" w:evenVBand="0" w:oddHBand="0" w:evenHBand="0" w:firstRowFirstColumn="0" w:firstRowLastColumn="0" w:lastRowFirstColumn="0" w:lastRowLastColumn="0"/>
               <w:rPr>
                 <w:sz w:val="24"/>
                 <w:szCs w:val="24"/>
               </w:rPr>
             </w:pPr>
+            <w:r>
+              <w:rPr>
+                <w:sz w:val="24"/>
+                <w:szCs w:val="24"/>
+              </w:rPr>
+              <w:t>Retorna um número aleatório entre 0 e 1</w:t>
+            </w:r>
           </w:p>
         </w:tc>
       </w:tr>
@@ -986,13 +1298,17 @@
                 <w:szCs w:val="24"/>
               </w:rPr>
             </w:pPr>
-            <w:r>
-              <w:rPr>
-                <w:sz w:val="24"/>
-                <w:szCs w:val="24"/>
-              </w:rPr>
-              <w:t>random</w:t>
-            </w:r>
+            <w:proofErr w:type="spellStart"/>
+            <w:proofErr w:type="gramStart"/>
+            <w:r>
+              <w:rPr>
+                <w:sz w:val="24"/>
+                <w:szCs w:val="24"/>
+              </w:rPr>
+              <w:t>fac</w:t>
+            </w:r>
+            <w:proofErr w:type="spellEnd"/>
+            <w:proofErr w:type="gramEnd"/>
           </w:p>
         </w:tc>
         <w:tc>
@@ -1009,12 +1325,21 @@
                 <w:szCs w:val="24"/>
               </w:rPr>
             </w:pPr>
-            <w:r>
-              <w:rPr>
-                <w:sz w:val="24"/>
-                <w:szCs w:val="24"/>
-              </w:rPr>
-              <w:t>Retorna um número aleatório entre 0 e 1</w:t>
+            <w:proofErr w:type="spellStart"/>
+            <w:r>
+              <w:rPr>
+                <w:sz w:val="24"/>
+                <w:szCs w:val="24"/>
+              </w:rPr>
+              <w:t>Factorial</w:t>
+            </w:r>
+            <w:proofErr w:type="spellEnd"/>
+            <w:r>
+              <w:rPr>
+                <w:sz w:val="24"/>
+                <w:szCs w:val="24"/>
+              </w:rPr>
+              <w:t xml:space="preserve"> de um número</w:t>
             </w:r>
           </w:p>
         </w:tc>
@@ -1034,13 +1359,15 @@
                 <w:szCs w:val="24"/>
               </w:rPr>
             </w:pPr>
-            <w:r>
-              <w:rPr>
-                <w:sz w:val="24"/>
-                <w:szCs w:val="24"/>
-              </w:rPr>
-              <w:t>fac</w:t>
-            </w:r>
+            <w:proofErr w:type="gramStart"/>
+            <w:r>
+              <w:rPr>
+                <w:sz w:val="24"/>
+                <w:szCs w:val="24"/>
+              </w:rPr>
+              <w:t>min</w:t>
+            </w:r>
+            <w:proofErr w:type="gramEnd"/>
           </w:p>
         </w:tc>
         <w:tc>
@@ -1062,7 +1389,7 @@
                 <w:sz w:val="24"/>
                 <w:szCs w:val="24"/>
               </w:rPr>
-              <w:t>Factorial de um número</w:t>
+              <w:t>Retorna o número com valor mais baixo</w:t>
             </w:r>
           </w:p>
         </w:tc>
@@ -1085,13 +1412,17 @@
                 <w:szCs w:val="24"/>
               </w:rPr>
             </w:pPr>
-            <w:r>
-              <w:rPr>
-                <w:sz w:val="24"/>
-                <w:szCs w:val="24"/>
-              </w:rPr>
-              <w:t>min</w:t>
-            </w:r>
+            <w:proofErr w:type="spellStart"/>
+            <w:proofErr w:type="gramStart"/>
+            <w:r>
+              <w:rPr>
+                <w:sz w:val="24"/>
+                <w:szCs w:val="24"/>
+              </w:rPr>
+              <w:t>max</w:t>
+            </w:r>
+            <w:proofErr w:type="spellEnd"/>
+            <w:proofErr w:type="gramEnd"/>
           </w:p>
         </w:tc>
         <w:tc>
@@ -1113,7 +1444,7 @@
                 <w:sz w:val="24"/>
                 <w:szCs w:val="24"/>
               </w:rPr>
-              <w:t>Retorna o número com valor mais baixo</w:t>
+              <w:t>Retorna o número com valor mais alto</w:t>
             </w:r>
           </w:p>
         </w:tc>
@@ -1133,13 +1464,17 @@
                 <w:szCs w:val="24"/>
               </w:rPr>
             </w:pPr>
-            <w:r>
-              <w:rPr>
-                <w:sz w:val="24"/>
-                <w:szCs w:val="24"/>
-              </w:rPr>
-              <w:t>max</w:t>
-            </w:r>
+            <w:proofErr w:type="spellStart"/>
+            <w:proofErr w:type="gramStart"/>
+            <w:r>
+              <w:rPr>
+                <w:sz w:val="24"/>
+                <w:szCs w:val="24"/>
+              </w:rPr>
+              <w:t>pyt</w:t>
+            </w:r>
+            <w:proofErr w:type="spellEnd"/>
+            <w:proofErr w:type="gramEnd"/>
           </w:p>
         </w:tc>
         <w:tc>
@@ -1161,57 +1496,6 @@
                 <w:sz w:val="24"/>
                 <w:szCs w:val="24"/>
               </w:rPr>
-              <w:t>Retorna o número com valor mais alto</w:t>
-            </w:r>
-          </w:p>
-        </w:tc>
-      </w:tr>
-      <w:tr>
-        <w:trPr>
-          <w:cnfStyle w:val="000000100000" w:firstRow="0" w:lastRow="0" w:firstColumn="0" w:lastColumn="0" w:oddVBand="0" w:evenVBand="0" w:oddHBand="1" w:evenHBand="0" w:firstRowFirstColumn="0" w:firstRowLastColumn="0" w:lastRowFirstColumn="0" w:lastRowLastColumn="0"/>
-        </w:trPr>
-        <w:tc>
-          <w:tcPr>
-            <w:cnfStyle w:val="001000000000" w:firstRow="0" w:lastRow="0" w:firstColumn="1" w:lastColumn="0" w:oddVBand="0" w:evenVBand="0" w:oddHBand="0" w:evenHBand="0" w:firstRowFirstColumn="0" w:firstRowLastColumn="0" w:lastRowFirstColumn="0" w:lastRowLastColumn="0"/>
-            <w:tcW w:w="4247" w:type="dxa"/>
-            <w:vAlign w:val="center"/>
-          </w:tcPr>
-          <w:p>
-            <w:pPr>
-              <w:jc w:val="center"/>
-              <w:rPr>
-                <w:sz w:val="24"/>
-                <w:szCs w:val="24"/>
-              </w:rPr>
-            </w:pPr>
-            <w:r>
-              <w:rPr>
-                <w:sz w:val="24"/>
-                <w:szCs w:val="24"/>
-              </w:rPr>
-              <w:t>pyt</w:t>
-            </w:r>
-          </w:p>
-        </w:tc>
-        <w:tc>
-          <w:tcPr>
-            <w:tcW w:w="4247" w:type="dxa"/>
-            <w:vAlign w:val="center"/>
-          </w:tcPr>
-          <w:p>
-            <w:pPr>
-              <w:jc w:val="center"/>
-              <w:cnfStyle w:val="000000100000" w:firstRow="0" w:lastRow="0" w:firstColumn="0" w:lastColumn="0" w:oddVBand="0" w:evenVBand="0" w:oddHBand="1" w:evenHBand="0" w:firstRowFirstColumn="0" w:firstRowLastColumn="0" w:lastRowFirstColumn="0" w:lastRowLastColumn="0"/>
-              <w:rPr>
-                <w:sz w:val="24"/>
-                <w:szCs w:val="24"/>
-              </w:rPr>
-            </w:pPr>
-            <w:r>
-              <w:rPr>
-                <w:sz w:val="24"/>
-                <w:szCs w:val="24"/>
-              </w:rPr>
               <w:t>Função de Pitágoras</w:t>
             </w:r>
             <w:r>
@@ -1225,7 +1509,7 @@
           <w:p>
             <w:pPr>
               <w:jc w:val="center"/>
-              <w:cnfStyle w:val="000000100000" w:firstRow="0" w:lastRow="0" w:firstColumn="0" w:lastColumn="0" w:oddVBand="0" w:evenVBand="0" w:oddHBand="1" w:evenHBand="0" w:firstRowFirstColumn="0" w:firstRowLastColumn="0" w:lastRowFirstColumn="0" w:lastRowLastColumn="0"/>
+              <w:cnfStyle w:val="000000000000" w:firstRow="0" w:lastRow="0" w:firstColumn="0" w:lastColumn="0" w:oddVBand="0" w:evenVBand="0" w:oddHBand="0" w:evenHBand="0" w:firstRowFirstColumn="0" w:firstRowLastColumn="0" w:lastRowFirstColumn="0" w:lastRowLastColumn="0"/>
               <w:rPr>
                 <w:sz w:val="24"/>
                 <w:szCs w:val="24"/>
@@ -1460,54 +1744,6 @@
         </w:tc>
       </w:tr>
       <w:tr>
-        <w:tc>
-          <w:tcPr>
-            <w:cnfStyle w:val="001000000000" w:firstRow="0" w:lastRow="0" w:firstColumn="1" w:lastColumn="0" w:oddVBand="0" w:evenVBand="0" w:oddHBand="0" w:evenHBand="0" w:firstRowFirstColumn="0" w:firstRowLastColumn="0" w:lastRowFirstColumn="0" w:lastRowLastColumn="0"/>
-            <w:tcW w:w="4247" w:type="dxa"/>
-            <w:vAlign w:val="center"/>
-          </w:tcPr>
-          <w:p>
-            <w:pPr>
-              <w:jc w:val="center"/>
-              <w:rPr>
-                <w:sz w:val="24"/>
-                <w:szCs w:val="24"/>
-              </w:rPr>
-            </w:pPr>
-            <w:r>
-              <w:rPr>
-                <w:sz w:val="24"/>
-                <w:szCs w:val="24"/>
-              </w:rPr>
-              <w:t>pow</w:t>
-            </w:r>
-          </w:p>
-        </w:tc>
-        <w:tc>
-          <w:tcPr>
-            <w:tcW w:w="4247" w:type="dxa"/>
-            <w:vAlign w:val="center"/>
-          </w:tcPr>
-          <w:p>
-            <w:pPr>
-              <w:jc w:val="center"/>
-              <w:cnfStyle w:val="000000000000" w:firstRow="0" w:lastRow="0" w:firstColumn="0" w:lastColumn="0" w:oddVBand="0" w:evenVBand="0" w:oddHBand="0" w:evenHBand="0" w:firstRowFirstColumn="0" w:firstRowLastColumn="0" w:lastRowFirstColumn="0" w:lastRowLastColumn="0"/>
-              <w:rPr>
-                <w:sz w:val="24"/>
-                <w:szCs w:val="24"/>
-              </w:rPr>
-            </w:pPr>
-            <w:r>
-              <w:rPr>
-                <w:sz w:val="24"/>
-                <w:szCs w:val="24"/>
-              </w:rPr>
-              <w:t>Potenciação</w:t>
-            </w:r>
-          </w:p>
-        </w:tc>
-      </w:tr>
-      <w:tr>
         <w:trPr>
           <w:cnfStyle w:val="000000100000" w:firstRow="0" w:lastRow="0" w:firstColumn="0" w:lastColumn="0" w:oddVBand="0" w:evenVBand="0" w:oddHBand="1" w:evenHBand="0" w:firstRowFirstColumn="0" w:firstRowLastColumn="0" w:lastRowFirstColumn="0" w:lastRowLastColumn="0"/>
         </w:trPr>
@@ -1525,6 +1761,59 @@
                 <w:szCs w:val="24"/>
               </w:rPr>
             </w:pPr>
+            <w:proofErr w:type="spellStart"/>
+            <w:proofErr w:type="gramStart"/>
+            <w:r>
+              <w:rPr>
+                <w:sz w:val="24"/>
+                <w:szCs w:val="24"/>
+              </w:rPr>
+              <w:t>pow</w:t>
+            </w:r>
+            <w:proofErr w:type="spellEnd"/>
+            <w:proofErr w:type="gramEnd"/>
+          </w:p>
+        </w:tc>
+        <w:tc>
+          <w:tcPr>
+            <w:tcW w:w="4247" w:type="dxa"/>
+            <w:vAlign w:val="center"/>
+          </w:tcPr>
+          <w:p>
+            <w:pPr>
+              <w:jc w:val="center"/>
+              <w:cnfStyle w:val="000000100000" w:firstRow="0" w:lastRow="0" w:firstColumn="0" w:lastColumn="0" w:oddVBand="0" w:evenVBand="0" w:oddHBand="1" w:evenHBand="0" w:firstRowFirstColumn="0" w:firstRowLastColumn="0" w:lastRowFirstColumn="0" w:lastRowLastColumn="0"/>
+              <w:rPr>
+                <w:sz w:val="24"/>
+                <w:szCs w:val="24"/>
+              </w:rPr>
+            </w:pPr>
+            <w:r>
+              <w:rPr>
+                <w:sz w:val="24"/>
+                <w:szCs w:val="24"/>
+              </w:rPr>
+              <w:t>Potenciação</w:t>
+            </w:r>
+          </w:p>
+        </w:tc>
+      </w:tr>
+      <w:tr>
+        <w:tc>
+          <w:tcPr>
+            <w:cnfStyle w:val="001000000000" w:firstRow="0" w:lastRow="0" w:firstColumn="1" w:lastColumn="0" w:oddVBand="0" w:evenVBand="0" w:oddHBand="0" w:evenHBand="0" w:firstRowFirstColumn="0" w:firstRowLastColumn="0" w:lastRowFirstColumn="0" w:lastRowLastColumn="0"/>
+            <w:tcW w:w="4247" w:type="dxa"/>
+            <w:vAlign w:val="center"/>
+          </w:tcPr>
+          <w:p>
+            <w:pPr>
+              <w:jc w:val="center"/>
+              <w:rPr>
+                <w:sz w:val="24"/>
+                <w:szCs w:val="24"/>
+              </w:rPr>
+            </w:pPr>
+            <w:proofErr w:type="gramStart"/>
             <w:r>
               <w:rPr>
                 <w:sz w:val="24"/>
@@ -1532,28 +1821,61 @@
               </w:rPr>
               <w:t>atan2</w:t>
             </w:r>
-          </w:p>
-        </w:tc>
-        <w:tc>
-          <w:tcPr>
-            <w:tcW w:w="4247" w:type="dxa"/>
-            <w:vAlign w:val="center"/>
-          </w:tcPr>
-          <w:p>
-            <w:pPr>
-              <w:jc w:val="center"/>
-              <w:cnfStyle w:val="000000100000" w:firstRow="0" w:lastRow="0" w:firstColumn="0" w:lastColumn="0" w:oddVBand="0" w:evenVBand="0" w:oddHBand="1" w:evenHBand="0" w:firstRowFirstColumn="0" w:firstRowLastColumn="0" w:lastRowFirstColumn="0" w:lastRowLastColumn="0"/>
-              <w:rPr>
-                <w:sz w:val="24"/>
-                <w:szCs w:val="24"/>
-              </w:rPr>
-            </w:pPr>
-            <w:r>
-              <w:rPr>
-                <w:sz w:val="24"/>
-                <w:szCs w:val="24"/>
-              </w:rPr>
-              <w:t>Função arco tangente de x/y (ex: atan2(1,1)</w:t>
+            <w:proofErr w:type="gramEnd"/>
+          </w:p>
+        </w:tc>
+        <w:tc>
+          <w:tcPr>
+            <w:tcW w:w="4247" w:type="dxa"/>
+            <w:vAlign w:val="center"/>
+          </w:tcPr>
+          <w:p>
+            <w:pPr>
+              <w:jc w:val="center"/>
+              <w:cnfStyle w:val="000000000000" w:firstRow="0" w:lastRow="0" w:firstColumn="0" w:lastColumn="0" w:oddVBand="0" w:evenVBand="0" w:oddHBand="0" w:evenHBand="0" w:firstRowFirstColumn="0" w:firstRowLastColumn="0" w:lastRowFirstColumn="0" w:lastRowLastColumn="0"/>
+              <w:rPr>
+                <w:sz w:val="24"/>
+                <w:szCs w:val="24"/>
+              </w:rPr>
+            </w:pPr>
+            <w:r>
+              <w:rPr>
+                <w:sz w:val="24"/>
+                <w:szCs w:val="24"/>
+              </w:rPr>
+              <w:t>Função arco tangente de x/y (</w:t>
+            </w:r>
+            <w:proofErr w:type="spellStart"/>
+            <w:r>
+              <w:rPr>
+                <w:sz w:val="24"/>
+                <w:szCs w:val="24"/>
+              </w:rPr>
+              <w:t>ex</w:t>
+            </w:r>
+            <w:proofErr w:type="spellEnd"/>
+            <w:r>
+              <w:rPr>
+                <w:sz w:val="24"/>
+                <w:szCs w:val="24"/>
+              </w:rPr>
+              <w:t xml:space="preserve">: </w:t>
+            </w:r>
+            <w:proofErr w:type="gramStart"/>
+            <w:r>
+              <w:rPr>
+                <w:sz w:val="24"/>
+                <w:szCs w:val="24"/>
+              </w:rPr>
+              <w:t>atan2(1</w:t>
+            </w:r>
+            <w:proofErr w:type="gramEnd"/>
+            <w:r>
+              <w:rPr>
+                <w:sz w:val="24"/>
+                <w:szCs w:val="24"/>
+              </w:rPr>
+              <w:t>,1)</w:t>
             </w:r>
           </w:p>
         </w:tc>
@@ -1574,30 +1896,169 @@
           <w:szCs w:val="24"/>
         </w:rPr>
       </w:pPr>
-    </w:p>
-    <w:p>
-      <w:pPr>
-        <w:rPr>
-          <w:sz w:val="24"/>
-          <w:szCs w:val="24"/>
-        </w:rPr>
-      </w:pPr>
-    </w:p>
-    <w:p>
-      <w:pPr>
-        <w:rPr>
-          <w:sz w:val="24"/>
-          <w:szCs w:val="24"/>
-        </w:rPr>
-      </w:pPr>
-    </w:p>
-    <w:p>
-      <w:pPr>
-        <w:rPr>
-          <w:sz w:val="24"/>
-          <w:szCs w:val="24"/>
-        </w:rPr>
-      </w:pPr>
+      <w:r>
+        <w:rPr>
+          <w:b/>
+          <w:sz w:val="24"/>
+          <w:szCs w:val="24"/>
+        </w:rPr>
+        <w:t>*</w:t>
+      </w:r>
+      <w:proofErr w:type="spellStart"/>
+      <w:r>
+        <w:rPr>
+          <w:b/>
+          <w:sz w:val="24"/>
+          <w:szCs w:val="24"/>
+        </w:rPr>
+        <w:t>Custom</w:t>
+      </w:r>
+      <w:proofErr w:type="spellEnd"/>
+      <w:r>
+        <w:rPr>
+          <w:b/>
+          <w:sz w:val="24"/>
+          <w:szCs w:val="24"/>
+        </w:rPr>
+        <w:t xml:space="preserve"> </w:t>
+      </w:r>
+      <w:proofErr w:type="spellStart"/>
+      <w:proofErr w:type="gramStart"/>
+      <w:r>
+        <w:rPr>
+          <w:b/>
+          <w:sz w:val="24"/>
+          <w:szCs w:val="24"/>
+        </w:rPr>
+        <w:t>function</w:t>
+      </w:r>
+      <w:proofErr w:type="spellEnd"/>
+      <w:r>
+        <w:rPr>
+          <w:b/>
+          <w:sz w:val="24"/>
+          <w:szCs w:val="24"/>
+        </w:rPr>
+        <w:t>(log</w:t>
+      </w:r>
+      <w:proofErr w:type="gramEnd"/>
+      <w:r>
+        <w:rPr>
+          <w:b/>
+          <w:sz w:val="24"/>
+          <w:szCs w:val="24"/>
+        </w:rPr>
+        <w:t xml:space="preserve">) – </w:t>
+      </w:r>
+      <w:r>
+        <w:rPr>
+          <w:sz w:val="24"/>
+          <w:szCs w:val="24"/>
+        </w:rPr>
+        <w:t xml:space="preserve">recebe 2 </w:t>
+      </w:r>
+      <w:proofErr w:type="spellStart"/>
+      <w:r>
+        <w:rPr>
+          <w:sz w:val="24"/>
+          <w:szCs w:val="24"/>
+        </w:rPr>
+        <w:t>parametros</w:t>
+      </w:r>
+      <w:proofErr w:type="spellEnd"/>
+      <w:r>
+        <w:rPr>
+          <w:sz w:val="24"/>
+          <w:szCs w:val="24"/>
+        </w:rPr>
+        <w:t>,</w:t>
+      </w:r>
+      <w:r>
+        <w:rPr>
+          <w:sz w:val="24"/>
+          <w:szCs w:val="24"/>
+        </w:rPr>
+        <w:t xml:space="preserve"> a base e o valor, caso a base não seja definida é utilizada a base 10 por defeito(</w:t>
+      </w:r>
+      <w:proofErr w:type="spellStart"/>
+      <w:r>
+        <w:rPr>
+          <w:sz w:val="24"/>
+          <w:szCs w:val="24"/>
+        </w:rPr>
+        <w:t>ex</w:t>
+      </w:r>
+      <w:proofErr w:type="spellEnd"/>
+      <w:r>
+        <w:rPr>
+          <w:sz w:val="24"/>
+          <w:szCs w:val="24"/>
+        </w:rPr>
+        <w:t>: log(</w:t>
+      </w:r>
+      <w:proofErr w:type="spellStart"/>
+      <w:r>
+        <w:rPr>
+          <w:b/>
+          <w:sz w:val="24"/>
+          <w:szCs w:val="24"/>
+        </w:rPr>
+        <w:t>value</w:t>
+      </w:r>
+      <w:r>
+        <w:rPr>
+          <w:sz w:val="24"/>
+          <w:szCs w:val="24"/>
+        </w:rPr>
+        <w:t>,</w:t>
+      </w:r>
+      <w:r>
+        <w:rPr>
+          <w:b/>
+          <w:sz w:val="24"/>
+          <w:szCs w:val="24"/>
+        </w:rPr>
+        <w:t>base</w:t>
+      </w:r>
+      <w:proofErr w:type="spellEnd"/>
+      <w:r>
+        <w:rPr>
+          <w:sz w:val="24"/>
+          <w:szCs w:val="24"/>
+        </w:rPr>
+        <w:t>)</w:t>
+      </w:r>
+      <w:r>
+        <w:rPr>
+          <w:sz w:val="24"/>
+          <w:szCs w:val="24"/>
+        </w:rPr>
+        <w:t xml:space="preserve"> ou log(</w:t>
+      </w:r>
+      <w:proofErr w:type="spellStart"/>
+      <w:r>
+        <w:rPr>
+          <w:b/>
+          <w:sz w:val="24"/>
+          <w:szCs w:val="24"/>
+        </w:rPr>
+        <w:t>value</w:t>
+      </w:r>
+      <w:proofErr w:type="spellEnd"/>
+      <w:r>
+        <w:rPr>
+          <w:sz w:val="24"/>
+          <w:szCs w:val="24"/>
+        </w:rPr>
+        <w:t>)  )</w:t>
+      </w:r>
+      <w:r>
+        <w:rPr>
+          <w:sz w:val="24"/>
+          <w:szCs w:val="24"/>
+        </w:rPr>
+        <w:t>.</w:t>
+      </w:r>
       <w:bookmarkStart w:id="0" w:name="_GoBack"/>
       <w:bookmarkEnd w:id="0"/>
     </w:p>
@@ -1616,12 +2077,35 @@
           <w:szCs w:val="24"/>
         </w:rPr>
       </w:pPr>
+    </w:p>
+    <w:p>
+      <w:pPr>
+        <w:rPr>
+          <w:sz w:val="24"/>
+          <w:szCs w:val="24"/>
+        </w:rPr>
+      </w:pPr>
+    </w:p>
+    <w:p>
+      <w:pPr>
+        <w:rPr>
+          <w:sz w:val="24"/>
+          <w:szCs w:val="24"/>
+        </w:rPr>
+      </w:pPr>
+    </w:p>
+    <w:p>
+      <w:pPr>
+        <w:rPr>
+          <w:sz w:val="24"/>
+          <w:szCs w:val="24"/>
+        </w:rPr>
+      </w:pPr>
       <w:r>
         <w:rPr>
           <w:sz w:val="24"/>
           <w:szCs w:val="24"/>
         </w:rPr>
-        <w:lastRenderedPageBreak/>
         <w:t>De seguida temos os operadores suportados e a sua descrição:</w:t>
       </w:r>
     </w:p>
@@ -1688,8 +2172,17 @@
                 <w:sz w:val="24"/>
                 <w:szCs w:val="24"/>
               </w:rPr>
-              <w:t>Nome do operador no parser</w:t>
-            </w:r>
+              <w:t xml:space="preserve">Nome do operador no </w:t>
+            </w:r>
+            <w:proofErr w:type="spellStart"/>
+            <w:r>
+              <w:rPr>
+                <w:sz w:val="24"/>
+                <w:szCs w:val="24"/>
+              </w:rPr>
+              <w:t>parser</w:t>
+            </w:r>
+            <w:proofErr w:type="spellEnd"/>
           </w:p>
         </w:tc>
         <w:tc>
@@ -2009,8 +2502,33 @@
                 <w:sz w:val="24"/>
                 <w:szCs w:val="24"/>
               </w:rPr>
-              <w:t>Potenciação, corresponde ao Math.pow</w:t>
-            </w:r>
+              <w:t>Potenciação</w:t>
+            </w:r>
+            <w:proofErr w:type="gramStart"/>
+            <w:r>
+              <w:rPr>
+                <w:sz w:val="24"/>
+                <w:szCs w:val="24"/>
+              </w:rPr>
+              <w:t>,</w:t>
+            </w:r>
+            <w:proofErr w:type="gramEnd"/>
+            <w:r>
+              <w:rPr>
+                <w:sz w:val="24"/>
+                <w:szCs w:val="24"/>
+              </w:rPr>
+              <w:t xml:space="preserve"> corresponde ao </w:t>
+            </w:r>
+            <w:proofErr w:type="spellStart"/>
+            <w:r>
+              <w:rPr>
+                <w:sz w:val="24"/>
+                <w:szCs w:val="24"/>
+              </w:rPr>
+              <w:t>Math.pow</w:t>
+            </w:r>
+            <w:proofErr w:type="spellEnd"/>
           </w:p>
         </w:tc>
       </w:tr>
@@ -2057,8 +2575,17 @@
                 <w:sz w:val="24"/>
                 <w:szCs w:val="24"/>
               </w:rPr>
-              <w:t>Realiza o append</w:t>
-            </w:r>
+              <w:t xml:space="preserve">Realiza o </w:t>
+            </w:r>
+            <w:proofErr w:type="spellStart"/>
+            <w:r>
+              <w:rPr>
+                <w:sz w:val="24"/>
+                <w:szCs w:val="24"/>
+              </w:rPr>
+              <w:t>append</w:t>
+            </w:r>
+            <w:proofErr w:type="spellEnd"/>
           </w:p>
         </w:tc>
       </w:tr>
@@ -2108,7 +2635,48 @@
                 <w:sz w:val="24"/>
                 <w:szCs w:val="24"/>
               </w:rPr>
-              <w:t>Concatenar Strings ex:(“Ola” || “Mundo”)</w:t>
+              <w:t xml:space="preserve">Concatenar </w:t>
+            </w:r>
+            <w:proofErr w:type="spellStart"/>
+            <w:r>
+              <w:rPr>
+                <w:sz w:val="24"/>
+                <w:szCs w:val="24"/>
+              </w:rPr>
+              <w:t>Strings</w:t>
+            </w:r>
+            <w:proofErr w:type="spellEnd"/>
+            <w:r>
+              <w:rPr>
+                <w:sz w:val="24"/>
+                <w:szCs w:val="24"/>
+              </w:rPr>
+              <w:t xml:space="preserve"> </w:t>
+            </w:r>
+            <w:proofErr w:type="spellStart"/>
+            <w:r>
+              <w:rPr>
+                <w:sz w:val="24"/>
+                <w:szCs w:val="24"/>
+              </w:rPr>
+              <w:t>ex</w:t>
+            </w:r>
+            <w:proofErr w:type="spellEnd"/>
+            <w:proofErr w:type="gramStart"/>
+            <w:r>
+              <w:rPr>
+                <w:sz w:val="24"/>
+                <w:szCs w:val="24"/>
+              </w:rPr>
+              <w:t>:(</w:t>
+            </w:r>
+            <w:proofErr w:type="gramEnd"/>
+            <w:r>
+              <w:rPr>
+                <w:sz w:val="24"/>
+                <w:szCs w:val="24"/>
+              </w:rPr>
+              <w:t>“Ola” || “Mundo”)</w:t>
             </w:r>
           </w:p>
         </w:tc>
@@ -2207,8 +2775,17 @@
                 <w:sz w:val="24"/>
                 <w:szCs w:val="24"/>
               </w:rPr>
-              <w:t>Nome do operador no parser</w:t>
-            </w:r>
+              <w:t xml:space="preserve">Nome do operador no </w:t>
+            </w:r>
+            <w:proofErr w:type="spellStart"/>
+            <w:r>
+              <w:rPr>
+                <w:sz w:val="24"/>
+                <w:szCs w:val="24"/>
+              </w:rPr>
+              <w:t>parser</w:t>
+            </w:r>
+            <w:proofErr w:type="spellEnd"/>
           </w:p>
         </w:tc>
         <w:tc>
@@ -2251,6 +2828,7 @@
                 <w:szCs w:val="24"/>
               </w:rPr>
             </w:pPr>
+            <w:proofErr w:type="gramStart"/>
             <w:r>
               <w:rPr>
                 <w:sz w:val="24"/>
@@ -2258,6 +2836,7 @@
               </w:rPr>
               <w:t>E</w:t>
             </w:r>
+            <w:proofErr w:type="gramEnd"/>
           </w:p>
         </w:tc>
         <w:tc>
@@ -2352,6 +2931,241 @@
     </w:sectPr>
   </w:body>
 </w:document>
+</file>
+
+<file path=word/numbering.xml><?xml version="1.0" encoding="utf-8"?>
+<w:numbering xmlns:wpc="http://schemas.microsoft.com/office/word/2010/wordprocessingCanvas" xmlns:mc="http://schemas.openxmlformats.org/markup-compatibility/2006" xmlns:o="urn:schemas-microsoft-com:office:office" xmlns:r="http://schemas.openxmlformats.org/officeDocument/2006/relationships" xmlns:m="http://schemas.openxmlformats.org/officeDocument/2006/math" xmlns:v="urn:schemas-microsoft-com:vml" xmlns:wp14="http://schemas.microsoft.com/office/word/2010/wordprocessingDrawing" xmlns:wp="http://schemas.openxmlformats.org/drawingml/2006/wordprocessingDrawing" xmlns:w10="urn:schemas-microsoft-com:office:word" xmlns:w="http://schemas.openxmlformats.org/wordprocessingml/2006/main" xmlns:w14="http://schemas.microsoft.com/office/word/2010/wordml" xmlns:w15="http://schemas.microsoft.com/office/word/2012/wordml" xmlns:wpg="http://schemas.microsoft.com/office/word/2010/wordprocessingGroup" xmlns:wpi="http://schemas.microsoft.com/office/word/2010/wordprocessingInk" xmlns:wne="http://schemas.microsoft.com/office/word/2006/wordml" xmlns:wps="http://schemas.microsoft.com/office/word/2010/wordprocessingShape" mc:Ignorable="w14 w15 wp14">
+  <w:abstractNum w:abstractNumId="0">
+    <w:nsid w:val="1FC051C6"/>
+    <w:multiLevelType w:val="hybridMultilevel"/>
+    <w:tmpl w:val="2CA05498"/>
+    <w:lvl w:ilvl="0" w:tplc="7588848A">
+      <w:numFmt w:val="bullet"/>
+      <w:lvlText w:val=""/>
+      <w:lvlJc w:val="left"/>
+      <w:pPr>
+        <w:ind w:left="720" w:hanging="360"/>
+      </w:pPr>
+      <w:rPr>
+        <w:rFonts w:ascii="Symbol" w:eastAsiaTheme="minorHAnsi" w:hAnsi="Symbol" w:cstheme="minorBidi" w:hint="default"/>
+      </w:rPr>
+    </w:lvl>
+    <w:lvl w:ilvl="1" w:tplc="08160003" w:tentative="1">
+      <w:start w:val="1"/>
+      <w:numFmt w:val="bullet"/>
+      <w:lvlText w:val="o"/>
+      <w:lvlJc w:val="left"/>
+      <w:pPr>
+        <w:ind w:left="1440" w:hanging="360"/>
+      </w:pPr>
+      <w:rPr>
+        <w:rFonts w:ascii="Courier New" w:hAnsi="Courier New" w:cs="Courier New" w:hint="default"/>
+      </w:rPr>
+    </w:lvl>
+    <w:lvl w:ilvl="2" w:tplc="08160005" w:tentative="1">
+      <w:start w:val="1"/>
+      <w:numFmt w:val="bullet"/>
+      <w:lvlText w:val=""/>
+      <w:lvlJc w:val="left"/>
+      <w:pPr>
+        <w:ind w:left="2160" w:hanging="360"/>
+      </w:pPr>
+      <w:rPr>
+        <w:rFonts w:ascii="Wingdings" w:hAnsi="Wingdings" w:hint="default"/>
+      </w:rPr>
+    </w:lvl>
+    <w:lvl w:ilvl="3" w:tplc="08160001" w:tentative="1">
+      <w:start w:val="1"/>
+      <w:numFmt w:val="bullet"/>
+      <w:lvlText w:val=""/>
+      <w:lvlJc w:val="left"/>
+      <w:pPr>
+        <w:ind w:left="2880" w:hanging="360"/>
+      </w:pPr>
+      <w:rPr>
+        <w:rFonts w:ascii="Symbol" w:hAnsi="Symbol" w:hint="default"/>
+      </w:rPr>
+    </w:lvl>
+    <w:lvl w:ilvl="4" w:tplc="08160003" w:tentative="1">
+      <w:start w:val="1"/>
+      <w:numFmt w:val="bullet"/>
+      <w:lvlText w:val="o"/>
+      <w:lvlJc w:val="left"/>
+      <w:pPr>
+        <w:ind w:left="3600" w:hanging="360"/>
+      </w:pPr>
+      <w:rPr>
+        <w:rFonts w:ascii="Courier New" w:hAnsi="Courier New" w:cs="Courier New" w:hint="default"/>
+      </w:rPr>
+    </w:lvl>
+    <w:lvl w:ilvl="5" w:tplc="08160005" w:tentative="1">
+      <w:start w:val="1"/>
+      <w:numFmt w:val="bullet"/>
+      <w:lvlText w:val=""/>
+      <w:lvlJc w:val="left"/>
+      <w:pPr>
+        <w:ind w:left="4320" w:hanging="360"/>
+      </w:pPr>
+      <w:rPr>
+        <w:rFonts w:ascii="Wingdings" w:hAnsi="Wingdings" w:hint="default"/>
+      </w:rPr>
+    </w:lvl>
+    <w:lvl w:ilvl="6" w:tplc="08160001" w:tentative="1">
+      <w:start w:val="1"/>
+      <w:numFmt w:val="bullet"/>
+      <w:lvlText w:val=""/>
+      <w:lvlJc w:val="left"/>
+      <w:pPr>
+        <w:ind w:left="5040" w:hanging="360"/>
+      </w:pPr>
+      <w:rPr>
+        <w:rFonts w:ascii="Symbol" w:hAnsi="Symbol" w:hint="default"/>
+      </w:rPr>
+    </w:lvl>
+    <w:lvl w:ilvl="7" w:tplc="08160003" w:tentative="1">
+      <w:start w:val="1"/>
+      <w:numFmt w:val="bullet"/>
+      <w:lvlText w:val="o"/>
+      <w:lvlJc w:val="left"/>
+      <w:pPr>
+        <w:ind w:left="5760" w:hanging="360"/>
+      </w:pPr>
+      <w:rPr>
+        <w:rFonts w:ascii="Courier New" w:hAnsi="Courier New" w:cs="Courier New" w:hint="default"/>
+      </w:rPr>
+    </w:lvl>
+    <w:lvl w:ilvl="8" w:tplc="08160005" w:tentative="1">
+      <w:start w:val="1"/>
+      <w:numFmt w:val="bullet"/>
+      <w:lvlText w:val=""/>
+      <w:lvlJc w:val="left"/>
+      <w:pPr>
+        <w:ind w:left="6480" w:hanging="360"/>
+      </w:pPr>
+      <w:rPr>
+        <w:rFonts w:ascii="Wingdings" w:hAnsi="Wingdings" w:hint="default"/>
+      </w:rPr>
+    </w:lvl>
+  </w:abstractNum>
+  <w:abstractNum w:abstractNumId="1">
+    <w:nsid w:val="4638252B"/>
+    <w:multiLevelType w:val="hybridMultilevel"/>
+    <w:tmpl w:val="C1E88D54"/>
+    <w:lvl w:ilvl="0" w:tplc="ADD655B6">
+      <w:numFmt w:val="bullet"/>
+      <w:lvlText w:val=""/>
+      <w:lvlJc w:val="left"/>
+      <w:pPr>
+        <w:ind w:left="720" w:hanging="360"/>
+      </w:pPr>
+      <w:rPr>
+        <w:rFonts w:ascii="Symbol" w:eastAsiaTheme="minorHAnsi" w:hAnsi="Symbol" w:cstheme="minorBidi" w:hint="default"/>
+      </w:rPr>
+    </w:lvl>
+    <w:lvl w:ilvl="1" w:tplc="08160003" w:tentative="1">
+      <w:start w:val="1"/>
+      <w:numFmt w:val="bullet"/>
+      <w:lvlText w:val="o"/>
+      <w:lvlJc w:val="left"/>
+      <w:pPr>
+        <w:ind w:left="1440" w:hanging="360"/>
+      </w:pPr>
+      <w:rPr>
+        <w:rFonts w:ascii="Courier New" w:hAnsi="Courier New" w:cs="Courier New" w:hint="default"/>
+      </w:rPr>
+    </w:lvl>
+    <w:lvl w:ilvl="2" w:tplc="08160005" w:tentative="1">
+      <w:start w:val="1"/>
+      <w:numFmt w:val="bullet"/>
+      <w:lvlText w:val=""/>
+      <w:lvlJc w:val="left"/>
+      <w:pPr>
+        <w:ind w:left="2160" w:hanging="360"/>
+      </w:pPr>
+      <w:rPr>
+        <w:rFonts w:ascii="Wingdings" w:hAnsi="Wingdings" w:hint="default"/>
+      </w:rPr>
+    </w:lvl>
+    <w:lvl w:ilvl="3" w:tplc="08160001" w:tentative="1">
+      <w:start w:val="1"/>
+      <w:numFmt w:val="bullet"/>
+      <w:lvlText w:val=""/>
+      <w:lvlJc w:val="left"/>
+      <w:pPr>
+        <w:ind w:left="2880" w:hanging="360"/>
+      </w:pPr>
+      <w:rPr>
+        <w:rFonts w:ascii="Symbol" w:hAnsi="Symbol" w:hint="default"/>
+      </w:rPr>
+    </w:lvl>
+    <w:lvl w:ilvl="4" w:tplc="08160003" w:tentative="1">
+      <w:start w:val="1"/>
+      <w:numFmt w:val="bullet"/>
+      <w:lvlText w:val="o"/>
+      <w:lvlJc w:val="left"/>
+      <w:pPr>
+        <w:ind w:left="3600" w:hanging="360"/>
+      </w:pPr>
+      <w:rPr>
+        <w:rFonts w:ascii="Courier New" w:hAnsi="Courier New" w:cs="Courier New" w:hint="default"/>
+      </w:rPr>
+    </w:lvl>
+    <w:lvl w:ilvl="5" w:tplc="08160005" w:tentative="1">
+      <w:start w:val="1"/>
+      <w:numFmt w:val="bullet"/>
+      <w:lvlText w:val=""/>
+      <w:lvlJc w:val="left"/>
+      <w:pPr>
+        <w:ind w:left="4320" w:hanging="360"/>
+      </w:pPr>
+      <w:rPr>
+        <w:rFonts w:ascii="Wingdings" w:hAnsi="Wingdings" w:hint="default"/>
+      </w:rPr>
+    </w:lvl>
+    <w:lvl w:ilvl="6" w:tplc="08160001" w:tentative="1">
+      <w:start w:val="1"/>
+      <w:numFmt w:val="bullet"/>
+      <w:lvlText w:val=""/>
+      <w:lvlJc w:val="left"/>
+      <w:pPr>
+        <w:ind w:left="5040" w:hanging="360"/>
+      </w:pPr>
+      <w:rPr>
+        <w:rFonts w:ascii="Symbol" w:hAnsi="Symbol" w:hint="default"/>
+      </w:rPr>
+    </w:lvl>
+    <w:lvl w:ilvl="7" w:tplc="08160003" w:tentative="1">
+      <w:start w:val="1"/>
+      <w:numFmt w:val="bullet"/>
+      <w:lvlText w:val="o"/>
+      <w:lvlJc w:val="left"/>
+      <w:pPr>
+        <w:ind w:left="5760" w:hanging="360"/>
+      </w:pPr>
+      <w:rPr>
+        <w:rFonts w:ascii="Courier New" w:hAnsi="Courier New" w:cs="Courier New" w:hint="default"/>
+      </w:rPr>
+    </w:lvl>
+    <w:lvl w:ilvl="8" w:tplc="08160005" w:tentative="1">
+      <w:start w:val="1"/>
+      <w:numFmt w:val="bullet"/>
+      <w:lvlText w:val=""/>
+      <w:lvlJc w:val="left"/>
+      <w:pPr>
+        <w:ind w:left="6480" w:hanging="360"/>
+      </w:pPr>
+      <w:rPr>
+        <w:rFonts w:ascii="Wingdings" w:hAnsi="Wingdings" w:hint="default"/>
+      </w:rPr>
+    </w:lvl>
+  </w:abstractNum>
+  <w:num w:numId="1">
+    <w:abstractNumId w:val="1"/>
+  </w:num>
+  <w:num w:numId="2">
+    <w:abstractNumId w:val="0"/>
+  </w:num>
+</w:numbering>
 </file>
 
 <file path=word/styles.xml><?xml version="1.0" encoding="utf-8"?>
@@ -3007,6 +3821,17 @@
       <w:color w:val="808080"/>
     </w:rPr>
   </w:style>
+  <w:style w:type="paragraph" w:styleId="ListParagraph">
+    <w:name w:val="List Paragraph"/>
+    <w:basedOn w:val="Normal"/>
+    <w:uiPriority w:val="34"/>
+    <w:qFormat/>
+    <w:rsid w:val="000D098E"/>
+    <w:pPr>
+      <w:ind w:left="720"/>
+      <w:contextualSpacing/>
+    </w:pPr>
+  </w:style>
 </w:styles>
 </file>
 

</xml_diff>

<commit_message>
Implementacao de um logaritmo custom, alteração do ln
</commit_message>
<xml_diff>
--- a/Documento funções Parser.docx
+++ b/Documento funções Parser.docx
@@ -15,23 +15,7 @@
           <w:sz w:val="40"/>
           <w:szCs w:val="40"/>
         </w:rPr>
-        <w:t xml:space="preserve">Funções e Operadores </w:t>
-      </w:r>
-      <w:proofErr w:type="spellStart"/>
-      <w:r>
-        <w:rPr>
-          <w:sz w:val="40"/>
-          <w:szCs w:val="40"/>
-        </w:rPr>
-        <w:t>Parser</w:t>
-      </w:r>
-      <w:proofErr w:type="spellEnd"/>
-      <w:r>
-        <w:rPr>
-          <w:sz w:val="40"/>
-          <w:szCs w:val="40"/>
-        </w:rPr>
-        <w:t xml:space="preserve"> – Core</w:t>
+        <w:t>Funções e Operadores Parser – Core</w:t>
       </w:r>
     </w:p>
     <w:p>
@@ -46,23 +30,7 @@
           <w:sz w:val="24"/>
           <w:szCs w:val="24"/>
         </w:rPr>
-        <w:t xml:space="preserve">No </w:t>
-      </w:r>
-      <w:proofErr w:type="spellStart"/>
-      <w:r>
-        <w:rPr>
-          <w:sz w:val="24"/>
-          <w:szCs w:val="24"/>
-        </w:rPr>
-        <w:t>parser</w:t>
-      </w:r>
-      <w:proofErr w:type="spellEnd"/>
-      <w:r>
-        <w:rPr>
-          <w:sz w:val="24"/>
-          <w:szCs w:val="24"/>
-        </w:rPr>
-        <w:t xml:space="preserve"> vão estar envolvidos alg</w:t>
+        <w:t>No parser vão estar envolvidos alg</w:t>
       </w:r>
       <w:r>
         <w:rPr>
@@ -91,33 +59,8 @@
           <w:sz w:val="24"/>
           <w:szCs w:val="24"/>
         </w:rPr>
-        <w:t xml:space="preserve">Primeiro temos um conjunto de funções matemáticas que recorrem à biblioteca matemática do </w:t>
+        <w:t>Primeiro temos um conjunto de funções matemáticas que recorrem à biblioteca matemática do javascript, ou seja o Math.* .</w:t>
       </w:r>
-      <w:proofErr w:type="spellStart"/>
-      <w:r>
-        <w:rPr>
-          <w:sz w:val="24"/>
-          <w:szCs w:val="24"/>
-        </w:rPr>
-        <w:t>javascript</w:t>
-      </w:r>
-      <w:proofErr w:type="spellEnd"/>
-      <w:r>
-        <w:rPr>
-          <w:sz w:val="24"/>
-          <w:szCs w:val="24"/>
-        </w:rPr>
-        <w:t>, ou seja o Math.</w:t>
-      </w:r>
-      <w:proofErr w:type="gramStart"/>
-      <w:r>
-        <w:rPr>
-          <w:sz w:val="24"/>
-          <w:szCs w:val="24"/>
-        </w:rPr>
-        <w:t>* .</w:t>
-      </w:r>
-      <w:proofErr w:type="gramEnd"/>
     </w:p>
     <w:tbl>
       <w:tblPr>
@@ -182,17 +125,8 @@
                 <w:sz w:val="24"/>
                 <w:szCs w:val="24"/>
               </w:rPr>
-              <w:t xml:space="preserve">Nome da Função no </w:t>
-            </w:r>
-            <w:proofErr w:type="spellStart"/>
-            <w:r>
-              <w:rPr>
-                <w:sz w:val="24"/>
-                <w:szCs w:val="24"/>
-              </w:rPr>
-              <w:t>parser</w:t>
-            </w:r>
-            <w:proofErr w:type="spellEnd"/>
+              <w:t>Nome da Função no parser</w:t>
+            </w:r>
           </w:p>
         </w:tc>
         <w:tc>
@@ -235,8 +169,6 @@
                 <w:szCs w:val="24"/>
               </w:rPr>
             </w:pPr>
-            <w:proofErr w:type="spellStart"/>
-            <w:proofErr w:type="gramStart"/>
             <w:r>
               <w:rPr>
                 <w:sz w:val="24"/>
@@ -244,8 +176,6 @@
               </w:rPr>
               <w:t>sin</w:t>
             </w:r>
-            <w:proofErr w:type="spellEnd"/>
-            <w:proofErr w:type="gramEnd"/>
           </w:p>
         </w:tc>
         <w:tc>
@@ -290,7 +220,6 @@
                 <w:szCs w:val="24"/>
               </w:rPr>
             </w:pPr>
-            <w:proofErr w:type="gramStart"/>
             <w:r>
               <w:rPr>
                 <w:sz w:val="24"/>
@@ -298,7 +227,6 @@
               </w:rPr>
               <w:t>cos</w:t>
             </w:r>
-            <w:proofErr w:type="gramEnd"/>
           </w:p>
         </w:tc>
         <w:tc>
@@ -320,37 +248,26 @@
                 <w:sz w:val="24"/>
                 <w:szCs w:val="24"/>
               </w:rPr>
-              <w:t xml:space="preserve">Função </w:t>
-            </w:r>
-            <w:proofErr w:type="spellStart"/>
-            <w:r>
-              <w:rPr>
-                <w:sz w:val="24"/>
-                <w:szCs w:val="24"/>
-              </w:rPr>
-              <w:t>coseno</w:t>
-            </w:r>
-            <w:proofErr w:type="spellEnd"/>
-          </w:p>
-        </w:tc>
-      </w:tr>
-      <w:tr>
-        <w:tc>
-          <w:tcPr>
-            <w:cnfStyle w:val="001000000000" w:firstRow="0" w:lastRow="0" w:firstColumn="1" w:lastColumn="0" w:oddVBand="0" w:evenVBand="0" w:oddHBand="0" w:evenHBand="0" w:firstRowFirstColumn="0" w:firstRowLastColumn="0" w:lastRowFirstColumn="0" w:lastRowLastColumn="0"/>
-            <w:tcW w:w="4247" w:type="dxa"/>
-            <w:vAlign w:val="center"/>
-          </w:tcPr>
-          <w:p>
-            <w:pPr>
-              <w:jc w:val="center"/>
-              <w:rPr>
-                <w:sz w:val="24"/>
-                <w:szCs w:val="24"/>
-              </w:rPr>
-            </w:pPr>
-            <w:proofErr w:type="spellStart"/>
-            <w:proofErr w:type="gramStart"/>
+              <w:t>Função coseno</w:t>
+            </w:r>
+          </w:p>
+        </w:tc>
+      </w:tr>
+      <w:tr>
+        <w:tc>
+          <w:tcPr>
+            <w:cnfStyle w:val="001000000000" w:firstRow="0" w:lastRow="0" w:firstColumn="1" w:lastColumn="0" w:oddVBand="0" w:evenVBand="0" w:oddHBand="0" w:evenHBand="0" w:firstRowFirstColumn="0" w:firstRowLastColumn="0" w:lastRowFirstColumn="0" w:lastRowLastColumn="0"/>
+            <w:tcW w:w="4247" w:type="dxa"/>
+            <w:vAlign w:val="center"/>
+          </w:tcPr>
+          <w:p>
+            <w:pPr>
+              <w:jc w:val="center"/>
+              <w:rPr>
+                <w:sz w:val="24"/>
+                <w:szCs w:val="24"/>
+              </w:rPr>
+            </w:pPr>
             <w:r>
               <w:rPr>
                 <w:sz w:val="24"/>
@@ -358,8 +275,6 @@
               </w:rPr>
               <w:t>tan</w:t>
             </w:r>
-            <w:proofErr w:type="spellEnd"/>
-            <w:proofErr w:type="gramEnd"/>
           </w:p>
         </w:tc>
         <w:tc>
@@ -404,8 +319,6 @@
                 <w:szCs w:val="24"/>
               </w:rPr>
             </w:pPr>
-            <w:proofErr w:type="spellStart"/>
-            <w:proofErr w:type="gramStart"/>
             <w:r>
               <w:rPr>
                 <w:sz w:val="24"/>
@@ -413,8 +326,6 @@
               </w:rPr>
               <w:t>asin</w:t>
             </w:r>
-            <w:proofErr w:type="spellEnd"/>
-            <w:proofErr w:type="gramEnd"/>
           </w:p>
         </w:tc>
         <w:tc>
@@ -466,8 +377,6 @@
                 <w:szCs w:val="24"/>
               </w:rPr>
             </w:pPr>
-            <w:proofErr w:type="spellStart"/>
-            <w:proofErr w:type="gramStart"/>
             <w:r>
               <w:rPr>
                 <w:sz w:val="24"/>
@@ -475,8 +384,6 @@
               </w:rPr>
               <w:t>acos</w:t>
             </w:r>
-            <w:proofErr w:type="spellEnd"/>
-            <w:proofErr w:type="gramEnd"/>
           </w:p>
         </w:tc>
         <w:tc>
@@ -531,8 +438,6 @@
                 <w:szCs w:val="24"/>
               </w:rPr>
             </w:pPr>
-            <w:proofErr w:type="spellStart"/>
-            <w:proofErr w:type="gramStart"/>
             <w:r>
               <w:rPr>
                 <w:sz w:val="24"/>
@@ -540,8 +445,6 @@
               </w:rPr>
               <w:t>atan</w:t>
             </w:r>
-            <w:proofErr w:type="spellEnd"/>
-            <w:proofErr w:type="gramEnd"/>
           </w:p>
         </w:tc>
         <w:tc>
@@ -593,7 +496,6 @@
                 <w:szCs w:val="24"/>
               </w:rPr>
             </w:pPr>
-            <w:proofErr w:type="spellStart"/>
             <w:r>
               <w:rPr>
                 <w:sz w:val="24"/>
@@ -608,7 +510,6 @@
               </w:rPr>
               <w:t>qrt</w:t>
             </w:r>
-            <w:proofErr w:type="spellEnd"/>
           </w:p>
         </w:tc>
         <w:tc>
@@ -716,8 +617,6 @@
                 <w:szCs w:val="24"/>
               </w:rPr>
             </w:pPr>
-            <w:proofErr w:type="spellStart"/>
-            <w:proofErr w:type="gramStart"/>
             <w:r>
               <w:rPr>
                 <w:sz w:val="24"/>
@@ -725,8 +624,6 @@
               </w:rPr>
               <w:t>ln</w:t>
             </w:r>
-            <w:proofErr w:type="spellEnd"/>
-            <w:proofErr w:type="gramEnd"/>
           </w:p>
         </w:tc>
         <w:tc>
@@ -771,8 +668,6 @@
                 <w:szCs w:val="24"/>
               </w:rPr>
             </w:pPr>
-            <w:proofErr w:type="spellStart"/>
-            <w:proofErr w:type="gramStart"/>
             <w:r>
               <w:rPr>
                 <w:sz w:val="24"/>
@@ -780,8 +675,6 @@
               </w:rPr>
               <w:t>abs</w:t>
             </w:r>
-            <w:proofErr w:type="spellEnd"/>
-            <w:proofErr w:type="gramEnd"/>
           </w:p>
         </w:tc>
         <w:tc>
@@ -837,8 +730,6 @@
                 <w:szCs w:val="24"/>
               </w:rPr>
             </w:pPr>
-            <w:proofErr w:type="spellStart"/>
-            <w:proofErr w:type="gramStart"/>
             <w:r>
               <w:rPr>
                 <w:sz w:val="24"/>
@@ -846,8 +737,6 @@
               </w:rPr>
               <w:t>ceil</w:t>
             </w:r>
-            <w:proofErr w:type="spellEnd"/>
-            <w:proofErr w:type="gramEnd"/>
           </w:p>
         </w:tc>
         <w:tc>
@@ -869,23 +758,7 @@
                 <w:sz w:val="24"/>
                 <w:szCs w:val="24"/>
               </w:rPr>
-              <w:t>Arredonda ao inteiro maior mais próximo (</w:t>
-            </w:r>
-            <w:proofErr w:type="spellStart"/>
-            <w:r>
-              <w:rPr>
-                <w:sz w:val="24"/>
-                <w:szCs w:val="24"/>
-              </w:rPr>
-              <w:t>ex</w:t>
-            </w:r>
-            <w:proofErr w:type="spellEnd"/>
-            <w:r>
-              <w:rPr>
-                <w:sz w:val="24"/>
-                <w:szCs w:val="24"/>
-              </w:rPr>
-              <w:t>: 1.4 -&gt; 2)</w:t>
+              <w:t>Arredonda ao inteiro maior mais próximo (ex: 1.4 -&gt; 2)</w:t>
             </w:r>
           </w:p>
         </w:tc>
@@ -908,8 +781,6 @@
                 <w:szCs w:val="24"/>
               </w:rPr>
             </w:pPr>
-            <w:proofErr w:type="spellStart"/>
-            <w:proofErr w:type="gramStart"/>
             <w:r>
               <w:rPr>
                 <w:sz w:val="24"/>
@@ -917,8 +788,6 @@
               </w:rPr>
               <w:t>floor</w:t>
             </w:r>
-            <w:proofErr w:type="spellEnd"/>
-            <w:proofErr w:type="gramEnd"/>
           </w:p>
         </w:tc>
         <w:tc>
@@ -940,43 +809,26 @@
                 <w:sz w:val="24"/>
                 <w:szCs w:val="24"/>
               </w:rPr>
-              <w:t>Arredonda ao inteiro menor mais próximo (</w:t>
-            </w:r>
-            <w:proofErr w:type="spellStart"/>
-            <w:r>
-              <w:rPr>
-                <w:sz w:val="24"/>
-                <w:szCs w:val="24"/>
-              </w:rPr>
-              <w:t>ex</w:t>
-            </w:r>
-            <w:proofErr w:type="spellEnd"/>
-            <w:r>
-              <w:rPr>
-                <w:sz w:val="24"/>
-                <w:szCs w:val="24"/>
-              </w:rPr>
-              <w:t>: 1.6 -&gt; 2)</w:t>
-            </w:r>
-          </w:p>
-        </w:tc>
-      </w:tr>
-      <w:tr>
-        <w:tc>
-          <w:tcPr>
-            <w:cnfStyle w:val="001000000000" w:firstRow="0" w:lastRow="0" w:firstColumn="1" w:lastColumn="0" w:oddVBand="0" w:evenVBand="0" w:oddHBand="0" w:evenHBand="0" w:firstRowFirstColumn="0" w:firstRowLastColumn="0" w:lastRowFirstColumn="0" w:lastRowLastColumn="0"/>
-            <w:tcW w:w="4247" w:type="dxa"/>
-            <w:vAlign w:val="center"/>
-          </w:tcPr>
-          <w:p>
-            <w:pPr>
-              <w:jc w:val="center"/>
-              <w:rPr>
-                <w:sz w:val="24"/>
-                <w:szCs w:val="24"/>
-              </w:rPr>
-            </w:pPr>
-            <w:proofErr w:type="gramStart"/>
+              <w:t>Arredonda ao inteiro menor mais próximo (ex: 1.6 -&gt; 2)</w:t>
+            </w:r>
+          </w:p>
+        </w:tc>
+      </w:tr>
+      <w:tr>
+        <w:tc>
+          <w:tcPr>
+            <w:cnfStyle w:val="001000000000" w:firstRow="0" w:lastRow="0" w:firstColumn="1" w:lastColumn="0" w:oddVBand="0" w:evenVBand="0" w:oddHBand="0" w:evenHBand="0" w:firstRowFirstColumn="0" w:firstRowLastColumn="0" w:lastRowFirstColumn="0" w:lastRowLastColumn="0"/>
+            <w:tcW w:w="4247" w:type="dxa"/>
+            <w:vAlign w:val="center"/>
+          </w:tcPr>
+          <w:p>
+            <w:pPr>
+              <w:jc w:val="center"/>
+              <w:rPr>
+                <w:sz w:val="24"/>
+                <w:szCs w:val="24"/>
+              </w:rPr>
+            </w:pPr>
             <w:r>
               <w:rPr>
                 <w:sz w:val="24"/>
@@ -984,7 +836,6 @@
               </w:rPr>
               <w:t>round</w:t>
             </w:r>
-            <w:proofErr w:type="gramEnd"/>
           </w:p>
         </w:tc>
         <w:tc>
@@ -1006,32 +857,7 @@
                 <w:sz w:val="24"/>
                 <w:szCs w:val="24"/>
               </w:rPr>
-              <w:t xml:space="preserve">Arredonda ao inteiro mais </w:t>
-            </w:r>
-            <w:proofErr w:type="gramStart"/>
-            <w:r>
-              <w:rPr>
-                <w:sz w:val="24"/>
-                <w:szCs w:val="24"/>
-              </w:rPr>
-              <w:t>próximo(</w:t>
-            </w:r>
-            <w:proofErr w:type="spellStart"/>
-            <w:r>
-              <w:rPr>
-                <w:sz w:val="24"/>
-                <w:szCs w:val="24"/>
-              </w:rPr>
-              <w:t>ex</w:t>
-            </w:r>
-            <w:proofErr w:type="spellEnd"/>
-            <w:proofErr w:type="gramEnd"/>
-            <w:r>
-              <w:rPr>
-                <w:sz w:val="24"/>
-                <w:szCs w:val="24"/>
-              </w:rPr>
-              <w:t>: 2.5 -&gt; 3)</w:t>
+              <w:t>Arredonda ao inteiro mais próximo(ex: 2.5 -&gt; 3)</w:t>
             </w:r>
           </w:p>
         </w:tc>
@@ -1102,8 +928,6 @@
                 <w:szCs w:val="24"/>
               </w:rPr>
             </w:pPr>
-            <w:proofErr w:type="spellStart"/>
-            <w:proofErr w:type="gramStart"/>
             <w:r>
               <w:rPr>
                 <w:sz w:val="24"/>
@@ -1111,8 +935,6 @@
               </w:rPr>
               <w:t>exp</w:t>
             </w:r>
-            <w:proofErr w:type="spellEnd"/>
-            <w:proofErr w:type="gramEnd"/>
           </w:p>
         </w:tc>
         <w:tc>
@@ -1134,23 +956,7 @@
                 <w:sz w:val="24"/>
                 <w:szCs w:val="24"/>
               </w:rPr>
-              <w:t>Função exponencial</w:t>
-            </w:r>
-            <w:proofErr w:type="gramStart"/>
-            <w:r>
-              <w:rPr>
-                <w:sz w:val="24"/>
-                <w:szCs w:val="24"/>
-              </w:rPr>
-              <w:t>,</w:t>
-            </w:r>
-            <w:proofErr w:type="gramEnd"/>
-            <w:r>
-              <w:rPr>
-                <w:sz w:val="24"/>
-                <w:szCs w:val="24"/>
-              </w:rPr>
-              <w:t xml:space="preserve"> retorna </w:t>
+              <w:t xml:space="preserve">Função exponencial, retorna </w:t>
             </w:r>
             <m:oMath>
               <m:sSup>
@@ -1243,8 +1049,6 @@
                 <w:szCs w:val="24"/>
               </w:rPr>
             </w:pPr>
-            <w:proofErr w:type="spellStart"/>
-            <w:proofErr w:type="gramStart"/>
             <w:r>
               <w:rPr>
                 <w:sz w:val="24"/>
@@ -1252,8 +1056,6 @@
               </w:rPr>
               <w:t>random</w:t>
             </w:r>
-            <w:proofErr w:type="spellEnd"/>
-            <w:proofErr w:type="gramEnd"/>
           </w:p>
         </w:tc>
         <w:tc>
@@ -1298,8 +1100,6 @@
                 <w:szCs w:val="24"/>
               </w:rPr>
             </w:pPr>
-            <w:proofErr w:type="spellStart"/>
-            <w:proofErr w:type="gramStart"/>
             <w:r>
               <w:rPr>
                 <w:sz w:val="24"/>
@@ -1307,8 +1107,6 @@
               </w:rPr>
               <w:t>fac</w:t>
             </w:r>
-            <w:proofErr w:type="spellEnd"/>
-            <w:proofErr w:type="gramEnd"/>
           </w:p>
         </w:tc>
         <w:tc>
@@ -1325,41 +1123,31 @@
                 <w:szCs w:val="24"/>
               </w:rPr>
             </w:pPr>
-            <w:proofErr w:type="spellStart"/>
-            <w:r>
-              <w:rPr>
-                <w:sz w:val="24"/>
-                <w:szCs w:val="24"/>
-              </w:rPr>
-              <w:t>Factorial</w:t>
-            </w:r>
-            <w:proofErr w:type="spellEnd"/>
-            <w:r>
-              <w:rPr>
-                <w:sz w:val="24"/>
-                <w:szCs w:val="24"/>
-              </w:rPr>
-              <w:t xml:space="preserve"> de um número</w:t>
-            </w:r>
-          </w:p>
-        </w:tc>
-      </w:tr>
-      <w:tr>
-        <w:tc>
-          <w:tcPr>
-            <w:cnfStyle w:val="001000000000" w:firstRow="0" w:lastRow="0" w:firstColumn="1" w:lastColumn="0" w:oddVBand="0" w:evenVBand="0" w:oddHBand="0" w:evenHBand="0" w:firstRowFirstColumn="0" w:firstRowLastColumn="0" w:lastRowFirstColumn="0" w:lastRowLastColumn="0"/>
-            <w:tcW w:w="4247" w:type="dxa"/>
-            <w:vAlign w:val="center"/>
-          </w:tcPr>
-          <w:p>
-            <w:pPr>
-              <w:jc w:val="center"/>
-              <w:rPr>
-                <w:sz w:val="24"/>
-                <w:szCs w:val="24"/>
-              </w:rPr>
-            </w:pPr>
-            <w:proofErr w:type="gramStart"/>
+            <w:r>
+              <w:rPr>
+                <w:sz w:val="24"/>
+                <w:szCs w:val="24"/>
+              </w:rPr>
+              <w:t>Factorial de um número</w:t>
+            </w:r>
+          </w:p>
+        </w:tc>
+      </w:tr>
+      <w:tr>
+        <w:tc>
+          <w:tcPr>
+            <w:cnfStyle w:val="001000000000" w:firstRow="0" w:lastRow="0" w:firstColumn="1" w:lastColumn="0" w:oddVBand="0" w:evenVBand="0" w:oddHBand="0" w:evenHBand="0" w:firstRowFirstColumn="0" w:firstRowLastColumn="0" w:lastRowFirstColumn="0" w:lastRowLastColumn="0"/>
+            <w:tcW w:w="4247" w:type="dxa"/>
+            <w:vAlign w:val="center"/>
+          </w:tcPr>
+          <w:p>
+            <w:pPr>
+              <w:jc w:val="center"/>
+              <w:rPr>
+                <w:sz w:val="24"/>
+                <w:szCs w:val="24"/>
+              </w:rPr>
+            </w:pPr>
             <w:r>
               <w:rPr>
                 <w:sz w:val="24"/>
@@ -1367,7 +1155,6 @@
               </w:rPr>
               <w:t>min</w:t>
             </w:r>
-            <w:proofErr w:type="gramEnd"/>
           </w:p>
         </w:tc>
         <w:tc>
@@ -1412,8 +1199,6 @@
                 <w:szCs w:val="24"/>
               </w:rPr>
             </w:pPr>
-            <w:proofErr w:type="spellStart"/>
-            <w:proofErr w:type="gramStart"/>
             <w:r>
               <w:rPr>
                 <w:sz w:val="24"/>
@@ -1421,8 +1206,6 @@
               </w:rPr>
               <w:t>max</w:t>
             </w:r>
-            <w:proofErr w:type="spellEnd"/>
-            <w:proofErr w:type="gramEnd"/>
           </w:p>
         </w:tc>
         <w:tc>
@@ -1464,8 +1247,6 @@
                 <w:szCs w:val="24"/>
               </w:rPr>
             </w:pPr>
-            <w:proofErr w:type="spellStart"/>
-            <w:proofErr w:type="gramStart"/>
             <w:r>
               <w:rPr>
                 <w:sz w:val="24"/>
@@ -1473,8 +1254,6 @@
               </w:rPr>
               <w:t>pyt</w:t>
             </w:r>
-            <w:proofErr w:type="spellEnd"/>
-            <w:proofErr w:type="gramEnd"/>
           </w:p>
         </w:tc>
         <w:tc>
@@ -1761,8 +1540,6 @@
                 <w:szCs w:val="24"/>
               </w:rPr>
             </w:pPr>
-            <w:proofErr w:type="spellStart"/>
-            <w:proofErr w:type="gramStart"/>
             <w:r>
               <w:rPr>
                 <w:sz w:val="24"/>
@@ -1770,8 +1547,6 @@
               </w:rPr>
               <w:t>pow</w:t>
             </w:r>
-            <w:proofErr w:type="spellEnd"/>
-            <w:proofErr w:type="gramEnd"/>
           </w:p>
         </w:tc>
         <w:tc>
@@ -1813,7 +1588,6 @@
                 <w:szCs w:val="24"/>
               </w:rPr>
             </w:pPr>
-            <w:proofErr w:type="gramStart"/>
             <w:r>
               <w:rPr>
                 <w:sz w:val="24"/>
@@ -1821,7 +1595,6 @@
               </w:rPr>
               <w:t>atan2</w:t>
             </w:r>
-            <w:proofErr w:type="gramEnd"/>
           </w:p>
         </w:tc>
         <w:tc>
@@ -1843,39 +1616,7 @@
                 <w:sz w:val="24"/>
                 <w:szCs w:val="24"/>
               </w:rPr>
-              <w:t>Função arco tangente de x/y (</w:t>
-            </w:r>
-            <w:proofErr w:type="spellStart"/>
-            <w:r>
-              <w:rPr>
-                <w:sz w:val="24"/>
-                <w:szCs w:val="24"/>
-              </w:rPr>
-              <w:t>ex</w:t>
-            </w:r>
-            <w:proofErr w:type="spellEnd"/>
-            <w:r>
-              <w:rPr>
-                <w:sz w:val="24"/>
-                <w:szCs w:val="24"/>
-              </w:rPr>
-              <w:t xml:space="preserve">: </w:t>
-            </w:r>
-            <w:proofErr w:type="gramStart"/>
-            <w:r>
-              <w:rPr>
-                <w:sz w:val="24"/>
-                <w:szCs w:val="24"/>
-              </w:rPr>
-              <w:t>atan2(1</w:t>
-            </w:r>
-            <w:proofErr w:type="gramEnd"/>
-            <w:r>
-              <w:rPr>
-                <w:sz w:val="24"/>
-                <w:szCs w:val="24"/>
-              </w:rPr>
-              <w:t>,1)</w:t>
+              <w:t>Função arco tangente de x/y (ex: atan2(1,1)</w:t>
             </w:r>
           </w:p>
         </w:tc>
@@ -1904,68 +1645,21 @@
         </w:rPr>
         <w:t>*</w:t>
       </w:r>
-      <w:proofErr w:type="spellStart"/>
       <w:r>
         <w:rPr>
           <w:b/>
           <w:sz w:val="24"/>
           <w:szCs w:val="24"/>
         </w:rPr>
-        <w:t>Custom</w:t>
-      </w:r>
-      <w:proofErr w:type="spellEnd"/>
-      <w:r>
-        <w:rPr>
-          <w:b/>
-          <w:sz w:val="24"/>
-          <w:szCs w:val="24"/>
-        </w:rPr>
-        <w:t xml:space="preserve"> </w:t>
-      </w:r>
-      <w:proofErr w:type="spellStart"/>
-      <w:proofErr w:type="gramStart"/>
-      <w:r>
-        <w:rPr>
-          <w:b/>
-          <w:sz w:val="24"/>
-          <w:szCs w:val="24"/>
-        </w:rPr>
-        <w:t>function</w:t>
-      </w:r>
-      <w:proofErr w:type="spellEnd"/>
-      <w:r>
-        <w:rPr>
-          <w:b/>
-          <w:sz w:val="24"/>
-          <w:szCs w:val="24"/>
-        </w:rPr>
-        <w:t>(log</w:t>
-      </w:r>
-      <w:proofErr w:type="gramEnd"/>
-      <w:r>
-        <w:rPr>
-          <w:b/>
-          <w:sz w:val="24"/>
-          <w:szCs w:val="24"/>
-        </w:rPr>
-        <w:t xml:space="preserve">) – </w:t>
+        <w:t xml:space="preserve">Custom function(log) – </w:t>
       </w:r>
       <w:r>
         <w:rPr>
           <w:sz w:val="24"/>
           <w:szCs w:val="24"/>
         </w:rPr>
-        <w:t xml:space="preserve">recebe 2 </w:t>
+        <w:t>recebe 2 parametros</w:t>
       </w:r>
-      <w:proofErr w:type="spellStart"/>
-      <w:r>
-        <w:rPr>
-          <w:sz w:val="24"/>
-          <w:szCs w:val="24"/>
-        </w:rPr>
-        <w:t>parametros</w:t>
-      </w:r>
-      <w:proofErr w:type="spellEnd"/>
       <w:r>
         <w:rPr>
           <w:sz w:val="24"/>
@@ -1978,25 +1672,8 @@
           <w:sz w:val="24"/>
           <w:szCs w:val="24"/>
         </w:rPr>
-        <w:t xml:space="preserve"> a base e o valor, caso a base não seja definida é utilizada a base 10 por defeito(</w:t>
+        <w:t xml:space="preserve"> a base e o valor, caso a base não seja definida é utilizada a base 10 por defeito(ex: log(</w:t>
       </w:r>
-      <w:proofErr w:type="spellStart"/>
-      <w:r>
-        <w:rPr>
-          <w:sz w:val="24"/>
-          <w:szCs w:val="24"/>
-        </w:rPr>
-        <w:t>ex</w:t>
-      </w:r>
-      <w:proofErr w:type="spellEnd"/>
-      <w:r>
-        <w:rPr>
-          <w:sz w:val="24"/>
-          <w:szCs w:val="24"/>
-        </w:rPr>
-        <w:t>: log(</w:t>
-      </w:r>
-      <w:proofErr w:type="spellStart"/>
       <w:r>
         <w:rPr>
           <w:b/>
@@ -2020,7 +1697,6 @@
         </w:rPr>
         <w:t>base</w:t>
       </w:r>
-      <w:proofErr w:type="spellEnd"/>
       <w:r>
         <w:rPr>
           <w:sz w:val="24"/>
@@ -2035,7 +1711,6 @@
         </w:rPr>
         <w:t xml:space="preserve"> ou log(</w:t>
       </w:r>
-      <w:proofErr w:type="spellStart"/>
       <w:r>
         <w:rPr>
           <w:b/>
@@ -2044,7 +1719,6 @@
         </w:rPr>
         <w:t>value</w:t>
       </w:r>
-      <w:proofErr w:type="spellEnd"/>
       <w:r>
         <w:rPr>
           <w:sz w:val="24"/>
@@ -2059,8 +1733,6 @@
         </w:rPr>
         <w:t>.</w:t>
       </w:r>
-      <w:bookmarkStart w:id="0" w:name="_GoBack"/>
-      <w:bookmarkEnd w:id="0"/>
     </w:p>
     <w:p>
       <w:pPr>
@@ -2077,14 +1749,8 @@
           <w:szCs w:val="24"/>
         </w:rPr>
       </w:pPr>
-    </w:p>
-    <w:p>
-      <w:pPr>
-        <w:rPr>
-          <w:sz w:val="24"/>
-          <w:szCs w:val="24"/>
-        </w:rPr>
-      </w:pPr>
+      <w:bookmarkStart w:id="0" w:name="_GoBack"/>
+      <w:bookmarkEnd w:id="0"/>
     </w:p>
     <w:p>
       <w:pPr>
@@ -2106,6 +1772,7 @@
           <w:sz w:val="24"/>
           <w:szCs w:val="24"/>
         </w:rPr>
+        <w:lastRenderedPageBreak/>
         <w:t>De seguida temos os operadores suportados e a sua descrição:</w:t>
       </w:r>
     </w:p>
@@ -2172,17 +1839,8 @@
                 <w:sz w:val="24"/>
                 <w:szCs w:val="24"/>
               </w:rPr>
-              <w:t xml:space="preserve">Nome do operador no </w:t>
-            </w:r>
-            <w:proofErr w:type="spellStart"/>
-            <w:r>
-              <w:rPr>
-                <w:sz w:val="24"/>
-                <w:szCs w:val="24"/>
-              </w:rPr>
-              <w:t>parser</w:t>
-            </w:r>
-            <w:proofErr w:type="spellEnd"/>
+              <w:t>Nome do operador no parser</w:t>
+            </w:r>
           </w:p>
         </w:tc>
         <w:tc>
@@ -2502,9 +2160,26 @@
                 <w:sz w:val="24"/>
                 <w:szCs w:val="24"/>
               </w:rPr>
-              <w:t>Potenciação</w:t>
-            </w:r>
-            <w:proofErr w:type="gramStart"/>
+              <w:t>Potenciação, corresponde ao Math.pow</w:t>
+            </w:r>
+          </w:p>
+        </w:tc>
+      </w:tr>
+      <w:tr>
+        <w:tc>
+          <w:tcPr>
+            <w:cnfStyle w:val="001000000000" w:firstRow="0" w:lastRow="0" w:firstColumn="1" w:lastColumn="0" w:oddVBand="0" w:evenVBand="0" w:oddHBand="0" w:evenHBand="0" w:firstRowFirstColumn="0" w:firstRowLastColumn="0" w:lastRowFirstColumn="0" w:lastRowLastColumn="0"/>
+            <w:tcW w:w="4247" w:type="dxa"/>
+            <w:vAlign w:val="center"/>
+          </w:tcPr>
+          <w:p>
+            <w:pPr>
+              <w:jc w:val="center"/>
+              <w:rPr>
+                <w:sz w:val="24"/>
+                <w:szCs w:val="24"/>
+              </w:rPr>
+            </w:pPr>
             <w:r>
               <w:rPr>
                 <w:sz w:val="24"/>
@@ -2512,48 +2187,6 @@
               </w:rPr>
               <w:t>,</w:t>
             </w:r>
-            <w:proofErr w:type="gramEnd"/>
-            <w:r>
-              <w:rPr>
-                <w:sz w:val="24"/>
-                <w:szCs w:val="24"/>
-              </w:rPr>
-              <w:t xml:space="preserve"> corresponde ao </w:t>
-            </w:r>
-            <w:proofErr w:type="spellStart"/>
-            <w:r>
-              <w:rPr>
-                <w:sz w:val="24"/>
-                <w:szCs w:val="24"/>
-              </w:rPr>
-              <w:t>Math.pow</w:t>
-            </w:r>
-            <w:proofErr w:type="spellEnd"/>
-          </w:p>
-        </w:tc>
-      </w:tr>
-      <w:tr>
-        <w:tc>
-          <w:tcPr>
-            <w:cnfStyle w:val="001000000000" w:firstRow="0" w:lastRow="0" w:firstColumn="1" w:lastColumn="0" w:oddVBand="0" w:evenVBand="0" w:oddHBand="0" w:evenHBand="0" w:firstRowFirstColumn="0" w:firstRowLastColumn="0" w:lastRowFirstColumn="0" w:lastRowLastColumn="0"/>
-            <w:tcW w:w="4247" w:type="dxa"/>
-            <w:vAlign w:val="center"/>
-          </w:tcPr>
-          <w:p>
-            <w:pPr>
-              <w:jc w:val="center"/>
-              <w:rPr>
-                <w:sz w:val="24"/>
-                <w:szCs w:val="24"/>
-              </w:rPr>
-            </w:pPr>
-            <w:r>
-              <w:rPr>
-                <w:sz w:val="24"/>
-                <w:szCs w:val="24"/>
-              </w:rPr>
-              <w:t>,</w:t>
-            </w:r>
           </w:p>
         </w:tc>
         <w:tc>
@@ -2575,17 +2208,8 @@
                 <w:sz w:val="24"/>
                 <w:szCs w:val="24"/>
               </w:rPr>
-              <w:t xml:space="preserve">Realiza o </w:t>
-            </w:r>
-            <w:proofErr w:type="spellStart"/>
-            <w:r>
-              <w:rPr>
-                <w:sz w:val="24"/>
-                <w:szCs w:val="24"/>
-              </w:rPr>
-              <w:t>append</w:t>
-            </w:r>
-            <w:proofErr w:type="spellEnd"/>
+              <w:t>Realiza o append</w:t>
+            </w:r>
           </w:p>
         </w:tc>
       </w:tr>
@@ -2635,48 +2259,7 @@
                 <w:sz w:val="24"/>
                 <w:szCs w:val="24"/>
               </w:rPr>
-              <w:t xml:space="preserve">Concatenar </w:t>
-            </w:r>
-            <w:proofErr w:type="spellStart"/>
-            <w:r>
-              <w:rPr>
-                <w:sz w:val="24"/>
-                <w:szCs w:val="24"/>
-              </w:rPr>
-              <w:t>Strings</w:t>
-            </w:r>
-            <w:proofErr w:type="spellEnd"/>
-            <w:r>
-              <w:rPr>
-                <w:sz w:val="24"/>
-                <w:szCs w:val="24"/>
-              </w:rPr>
-              <w:t xml:space="preserve"> </w:t>
-            </w:r>
-            <w:proofErr w:type="spellStart"/>
-            <w:r>
-              <w:rPr>
-                <w:sz w:val="24"/>
-                <w:szCs w:val="24"/>
-              </w:rPr>
-              <w:t>ex</w:t>
-            </w:r>
-            <w:proofErr w:type="spellEnd"/>
-            <w:proofErr w:type="gramStart"/>
-            <w:r>
-              <w:rPr>
-                <w:sz w:val="24"/>
-                <w:szCs w:val="24"/>
-              </w:rPr>
-              <w:t>:(</w:t>
-            </w:r>
-            <w:proofErr w:type="gramEnd"/>
-            <w:r>
-              <w:rPr>
-                <w:sz w:val="24"/>
-                <w:szCs w:val="24"/>
-              </w:rPr>
-              <w:t>“Ola” || “Mundo”)</w:t>
+              <w:t>Concatenar Strings ex:(“Ola” || “Mundo”)</w:t>
             </w:r>
           </w:p>
         </w:tc>
@@ -2775,17 +2358,8 @@
                 <w:sz w:val="24"/>
                 <w:szCs w:val="24"/>
               </w:rPr>
-              <w:t xml:space="preserve">Nome do operador no </w:t>
-            </w:r>
-            <w:proofErr w:type="spellStart"/>
-            <w:r>
-              <w:rPr>
-                <w:sz w:val="24"/>
-                <w:szCs w:val="24"/>
-              </w:rPr>
-              <w:t>parser</w:t>
-            </w:r>
-            <w:proofErr w:type="spellEnd"/>
+              <w:t>Nome do operador no parser</w:t>
+            </w:r>
           </w:p>
         </w:tc>
         <w:tc>
@@ -2828,7 +2402,6 @@
                 <w:szCs w:val="24"/>
               </w:rPr>
             </w:pPr>
-            <w:proofErr w:type="gramStart"/>
             <w:r>
               <w:rPr>
                 <w:sz w:val="24"/>
@@ -2836,7 +2409,6 @@
               </w:rPr>
               <w:t>E</w:t>
             </w:r>
-            <w:proofErr w:type="gramEnd"/>
           </w:p>
         </w:tc>
         <w:tc>

</xml_diff>